<commit_message>
Most sections filled out. require more data and resources used
</commit_message>
<xml_diff>
--- a/Documentation/SRS-V 0.1.docx
+++ b/Documentation/SRS-V 0.1.docx
@@ -81,16 +81,8 @@
         <w:rPr>
           <w:b/>
         </w:rPr>
-        <w:t xml:space="preserve">Daniel </w:t>
-      </w:r>
-      <w:proofErr w:type="spellStart"/>
-      <w:r>
-        <w:rPr>
-          <w:b/>
-        </w:rPr>
-        <w:t>Corsaletti</w:t>
-      </w:r>
-      <w:proofErr w:type="spellEnd"/>
+        <w:t>Daniel Corsaletti</w:t>
+      </w:r>
     </w:p>
     <w:p>
       <w:pPr>
@@ -223,19 +215,11 @@
           <w:b/>
         </w:rPr>
       </w:pPr>
-      <w:proofErr w:type="spellStart"/>
       <w:r>
         <w:rPr>
           <w:b/>
         </w:rPr>
-        <w:t>Shengwei</w:t>
-      </w:r>
-      <w:proofErr w:type="spellEnd"/>
-      <w:r>
-        <w:rPr>
-          <w:b/>
-        </w:rPr>
-        <w:t xml:space="preserve"> Li</w:t>
+        <w:t>Shengwei Li</w:t>
       </w:r>
     </w:p>
     <w:p>
@@ -288,19 +272,11 @@
         </w:rPr>
         <w:t xml:space="preserve">Minh </w:t>
       </w:r>
-      <w:proofErr w:type="spellStart"/>
       <w:r>
         <w:rPr>
           <w:b/>
         </w:rPr>
-        <w:t>Duc</w:t>
-      </w:r>
-      <w:proofErr w:type="spellEnd"/>
-      <w:r>
-        <w:rPr>
-          <w:b/>
-        </w:rPr>
-        <w:t xml:space="preserve"> Nguyen</w:t>
+        <w:t>Duc Nguyen</w:t>
       </w:r>
     </w:p>
     <w:p>
@@ -360,21 +336,7 @@
         <w:rPr>
           <w:b/>
         </w:rPr>
-        <w:t xml:space="preserve">Tran </w:t>
-      </w:r>
-      <w:proofErr w:type="spellStart"/>
-      <w:r>
-        <w:rPr>
-          <w:b/>
-        </w:rPr>
-        <w:t>Xuong</w:t>
-      </w:r>
-      <w:proofErr w:type="spellEnd"/>
-      <w:r>
-        <w:rPr>
-          <w:b/>
-        </w:rPr>
-        <w:t xml:space="preserve"> Tran</w:t>
+        <w:t>Tran Xuong Tran</w:t>
       </w:r>
     </w:p>
     <w:p>
@@ -542,6 +504,53 @@
             <w:r>
               <w:t>Names added</w:t>
             </w:r>
+          </w:p>
+        </w:tc>
+      </w:tr>
+      <w:tr>
+        <w:tc>
+          <w:tcPr>
+            <w:tcW w:w="2129" w:type="dxa"/>
+          </w:tcPr>
+          <w:p>
+            <w:r>
+              <w:t>0.9</w:t>
+            </w:r>
+          </w:p>
+        </w:tc>
+        <w:tc>
+          <w:tcPr>
+            <w:tcW w:w="2129" w:type="dxa"/>
+          </w:tcPr>
+          <w:p>
+            <w:r>
+              <w:t>02/09/2013</w:t>
+            </w:r>
+          </w:p>
+        </w:tc>
+        <w:tc>
+          <w:tcPr>
+            <w:tcW w:w="2129" w:type="dxa"/>
+          </w:tcPr>
+          <w:p>
+            <w:r>
+              <w:t>Joshua Stopper</w:t>
+            </w:r>
+          </w:p>
+        </w:tc>
+        <w:tc>
+          <w:tcPr>
+            <w:tcW w:w="2129" w:type="dxa"/>
+          </w:tcPr>
+          <w:p>
+            <w:r>
+              <w:t>Continue to fill out remain section</w:t>
+            </w:r>
+            <w:r>
+              <w:t>s</w:t>
+            </w:r>
+            <w:bookmarkStart w:id="0" w:name="_GoBack"/>
+            <w:bookmarkEnd w:id="0"/>
           </w:p>
         </w:tc>
       </w:tr>
@@ -777,7 +786,7 @@
             <w:rPr>
               <w:noProof/>
             </w:rPr>
-            <w:instrText xml:space="preserve"> PAGEREF _Toc239738359 \h </w:instrText>
+            <w:instrText xml:space="preserve"> PAGEREF _Toc239778542 \h </w:instrText>
           </w:r>
           <w:r>
             <w:rPr>
@@ -858,7 +867,7 @@
             <w:rPr>
               <w:noProof/>
             </w:rPr>
-            <w:instrText xml:space="preserve"> PAGEREF _Toc239738360 \h </w:instrText>
+            <w:instrText xml:space="preserve"> PAGEREF _Toc239778543 \h </w:instrText>
           </w:r>
           <w:r>
             <w:rPr>
@@ -939,7 +948,7 @@
             <w:rPr>
               <w:noProof/>
             </w:rPr>
-            <w:instrText xml:space="preserve"> PAGEREF _Toc239738361 \h </w:instrText>
+            <w:instrText xml:space="preserve"> PAGEREF _Toc239778544 \h </w:instrText>
           </w:r>
           <w:r>
             <w:rPr>
@@ -1020,7 +1029,7 @@
             <w:rPr>
               <w:noProof/>
             </w:rPr>
-            <w:instrText xml:space="preserve"> PAGEREF _Toc239738362 \h </w:instrText>
+            <w:instrText xml:space="preserve"> PAGEREF _Toc239778545 \h </w:instrText>
           </w:r>
           <w:r>
             <w:rPr>
@@ -1085,7 +1094,7 @@
             <w:rPr>
               <w:noProof/>
             </w:rPr>
-            <w:instrText xml:space="preserve"> PAGEREF _Toc239738363 \h </w:instrText>
+            <w:instrText xml:space="preserve"> PAGEREF _Toc239778546 \h </w:instrText>
           </w:r>
           <w:r>
             <w:rPr>
@@ -1149,7 +1158,7 @@
             <w:rPr>
               <w:noProof/>
             </w:rPr>
-            <w:instrText xml:space="preserve"> PAGEREF _Toc239738364 \h </w:instrText>
+            <w:instrText xml:space="preserve"> PAGEREF _Toc239778547 \h </w:instrText>
           </w:r>
           <w:r>
             <w:rPr>
@@ -1213,7 +1222,7 @@
             <w:rPr>
               <w:noProof/>
             </w:rPr>
-            <w:instrText xml:space="preserve"> PAGEREF _Toc239738365 \h </w:instrText>
+            <w:instrText xml:space="preserve"> PAGEREF _Toc239778548 \h </w:instrText>
           </w:r>
           <w:r>
             <w:rPr>
@@ -1230,7 +1239,7 @@
             <w:rPr>
               <w:noProof/>
             </w:rPr>
-            <w:t>4</w:t>
+            <w:t>5</w:t>
           </w:r>
           <w:r>
             <w:rPr>
@@ -1276,7 +1285,7 @@
             <w:rPr>
               <w:noProof/>
             </w:rPr>
-            <w:instrText xml:space="preserve"> PAGEREF _Toc239738366 \h </w:instrText>
+            <w:instrText xml:space="preserve"> PAGEREF _Toc239778549 \h </w:instrText>
           </w:r>
           <w:r>
             <w:rPr>
@@ -1293,7 +1302,7 @@
             <w:rPr>
               <w:noProof/>
             </w:rPr>
-            <w:t>4</w:t>
+            <w:t>5</w:t>
           </w:r>
           <w:r>
             <w:rPr>
@@ -1339,7 +1348,7 @@
             <w:rPr>
               <w:noProof/>
             </w:rPr>
-            <w:instrText xml:space="preserve"> PAGEREF _Toc239738367 \h </w:instrText>
+            <w:instrText xml:space="preserve"> PAGEREF _Toc239778550 \h </w:instrText>
           </w:r>
           <w:r>
             <w:rPr>
@@ -1403,7 +1412,7 @@
             <w:rPr>
               <w:noProof/>
             </w:rPr>
-            <w:instrText xml:space="preserve"> PAGEREF _Toc239738368 \h </w:instrText>
+            <w:instrText xml:space="preserve"> PAGEREF _Toc239778551 \h </w:instrText>
           </w:r>
           <w:r>
             <w:rPr>
@@ -1420,7 +1429,7 @@
             <w:rPr>
               <w:noProof/>
             </w:rPr>
-            <w:t>5</w:t>
+            <w:t>6</w:t>
           </w:r>
           <w:r>
             <w:rPr>
@@ -1468,7 +1477,7 @@
             <w:rPr>
               <w:noProof/>
             </w:rPr>
-            <w:instrText xml:space="preserve"> PAGEREF _Toc239738369 \h </w:instrText>
+            <w:instrText xml:space="preserve"> PAGEREF _Toc239778552 \h </w:instrText>
           </w:r>
           <w:r>
             <w:rPr>
@@ -1485,7 +1494,7 @@
             <w:rPr>
               <w:noProof/>
             </w:rPr>
-            <w:t>5</w:t>
+            <w:t>6</w:t>
           </w:r>
           <w:r>
             <w:rPr>
@@ -1533,7 +1542,7 @@
             <w:rPr>
               <w:noProof/>
             </w:rPr>
-            <w:instrText xml:space="preserve"> PAGEREF _Toc239738370 \h </w:instrText>
+            <w:instrText xml:space="preserve"> PAGEREF _Toc239778553 \h </w:instrText>
           </w:r>
           <w:r>
             <w:rPr>
@@ -1550,7 +1559,7 @@
             <w:rPr>
               <w:noProof/>
             </w:rPr>
-            <w:t>5</w:t>
+            <w:t>6</w:t>
           </w:r>
           <w:r>
             <w:rPr>
@@ -1597,7 +1606,7 @@
             <w:rPr>
               <w:noProof/>
             </w:rPr>
-            <w:instrText xml:space="preserve"> PAGEREF _Toc239738371 \h </w:instrText>
+            <w:instrText xml:space="preserve"> PAGEREF _Toc239778554 \h </w:instrText>
           </w:r>
           <w:r>
             <w:rPr>
@@ -1661,7 +1670,7 @@
             <w:rPr>
               <w:noProof/>
             </w:rPr>
-            <w:instrText xml:space="preserve"> PAGEREF _Toc239738372 \h </w:instrText>
+            <w:instrText xml:space="preserve"> PAGEREF _Toc239778555 \h </w:instrText>
           </w:r>
           <w:r>
             <w:rPr>
@@ -1725,7 +1734,7 @@
             <w:rPr>
               <w:noProof/>
             </w:rPr>
-            <w:instrText xml:space="preserve"> PAGEREF _Toc239738373 \h </w:instrText>
+            <w:instrText xml:space="preserve"> PAGEREF _Toc239778556 \h </w:instrText>
           </w:r>
           <w:r>
             <w:rPr>
@@ -1742,7 +1751,7 @@
             <w:rPr>
               <w:noProof/>
             </w:rPr>
-            <w:t>6</w:t>
+            <w:t>7</w:t>
           </w:r>
           <w:r>
             <w:rPr>
@@ -1789,7 +1798,7 @@
             <w:rPr>
               <w:noProof/>
             </w:rPr>
-            <w:instrText xml:space="preserve"> PAGEREF _Toc239738374 \h </w:instrText>
+            <w:instrText xml:space="preserve"> PAGEREF _Toc239778557 \h </w:instrText>
           </w:r>
           <w:r>
             <w:rPr>
@@ -1806,7 +1815,7 @@
             <w:rPr>
               <w:noProof/>
             </w:rPr>
-            <w:t>6</w:t>
+            <w:t>7</w:t>
           </w:r>
           <w:r>
             <w:rPr>
@@ -1854,7 +1863,7 @@
             <w:rPr>
               <w:noProof/>
             </w:rPr>
-            <w:instrText xml:space="preserve"> PAGEREF _Toc239738375 \h </w:instrText>
+            <w:instrText xml:space="preserve"> PAGEREF _Toc239778558 \h </w:instrText>
           </w:r>
           <w:r>
             <w:rPr>
@@ -1871,7 +1880,7 @@
             <w:rPr>
               <w:noProof/>
             </w:rPr>
-            <w:t>6</w:t>
+            <w:t>7</w:t>
           </w:r>
           <w:r>
             <w:rPr>
@@ -1896,14 +1905,12 @@
       <w:r>
         <w:br w:type="page"/>
       </w:r>
-      <w:bookmarkStart w:id="0" w:name="_GoBack"/>
-      <w:bookmarkEnd w:id="0"/>
     </w:p>
     <w:p>
       <w:pPr>
         <w:pStyle w:val="Heading1"/>
       </w:pPr>
-      <w:bookmarkStart w:id="1" w:name="_Toc239738359"/>
+      <w:bookmarkStart w:id="1" w:name="_Toc239778542"/>
       <w:r>
         <w:t xml:space="preserve">1 </w:t>
       </w:r>
@@ -1915,79 +1922,21 @@
     <w:p>
       <w:pPr>
         <w:rPr>
-          <w:i/>
-          <w:lang w:val="en-US"/>
-        </w:rPr>
-      </w:pPr>
-      <w:r>
-        <w:rPr>
-          <w:i/>
-          <w:lang w:val="en-US"/>
-        </w:rPr>
-        <w:t>Discuss briefly the software that will be developed. Keep in mind that this document describes what the software must do, so that programmers can ultimately build it.</w:t>
-      </w:r>
-    </w:p>
-    <w:p>
-      <w:pPr>
-        <w:rPr>
-          <w:i/>
-          <w:lang w:val="en-US"/>
-        </w:rPr>
-      </w:pPr>
-    </w:p>
-    <w:p>
-      <w:pPr>
-        <w:rPr>
-          <w:lang w:val="en-US"/>
-        </w:rPr>
-      </w:pPr>
-      <w:r>
-        <w:rPr>
-          <w:lang w:val="en-US"/>
-        </w:rPr>
-        <w:t xml:space="preserve">Developed by Leap Motion Incorporated, the Leap Motion Device </w:t>
-      </w:r>
-      <w:r>
-        <w:rPr>
-          <w:lang w:val="en-US"/>
-        </w:rPr>
-        <w:t xml:space="preserve">provides </w:t>
-      </w:r>
-      <w:r>
-        <w:rPr>
-          <w:lang w:val="en-US"/>
-        </w:rPr>
-        <w:t>motion-tracking</w:t>
-      </w:r>
-      <w:r>
-        <w:rPr>
-          <w:lang w:val="en-US"/>
-        </w:rPr>
-        <w:t xml:space="preserve"> technology to the masses with unprecedented accuracy.</w:t>
-      </w:r>
-      <w:r>
-        <w:rPr>
-          <w:lang w:val="en-US"/>
-        </w:rPr>
-        <w:t xml:space="preserve"> </w:t>
-      </w:r>
-      <w:r>
-        <w:rPr>
-          <w:lang w:val="en-US"/>
-        </w:rPr>
-        <w:t xml:space="preserve">At up to 200 times a second, the </w:t>
-      </w:r>
-      <w:r>
-        <w:rPr>
-          <w:lang w:val="en-US"/>
-        </w:rPr>
-        <w:t>Leap Motion Device</w:t>
-      </w:r>
-      <w:r>
-        <w:rPr>
-          <w:lang w:val="en-US"/>
-        </w:rPr>
-        <w:t xml:space="preserve"> can record the coordinates of ones hands and fingers providing accuracy up to 1/100</w:t>
+          <w:lang w:val="en-US"/>
+        </w:rPr>
+      </w:pPr>
+    </w:p>
+    <w:p>
+      <w:pPr>
+        <w:rPr>
+          <w:lang w:val="en-US"/>
+        </w:rPr>
+      </w:pPr>
+      <w:r>
+        <w:rPr>
+          <w:lang w:val="en-US"/>
+        </w:rPr>
+        <w:t>Over one year ago, Dr. Phillip Michael from the Royal Victorian Eye &amp; Ear hospital discovered the capability of the Leap Motion Controller to track 1/100</w:t>
       </w:r>
       <w:r>
         <w:rPr>
@@ -2000,57 +1949,51 @@
         <w:rPr>
           <w:lang w:val="en-US"/>
         </w:rPr>
-        <w:t xml:space="preserve"> of a millimeter.</w:t>
-      </w:r>
-    </w:p>
-    <w:p>
-      <w:pPr>
-        <w:rPr>
-          <w:lang w:val="en-US"/>
-        </w:rPr>
-      </w:pPr>
-    </w:p>
-    <w:p>
-      <w:pPr>
-        <w:rPr>
-          <w:lang w:val="en-US"/>
-        </w:rPr>
-      </w:pPr>
-      <w:r>
-        <w:rPr>
-          <w:lang w:val="en-US"/>
-        </w:rPr>
-        <w:t xml:space="preserve">Surgeon Phillip Michael has commissioned this project to determine if it is feasible </w:t>
-      </w:r>
-      <w:r>
-        <w:rPr>
-          <w:lang w:val="en-US"/>
-        </w:rPr>
-        <w:t>to test a surgeon’s readiness for operation</w:t>
-      </w:r>
-      <w:r>
-        <w:rPr>
-          <w:lang w:val="en-US"/>
-        </w:rPr>
-        <w:t>. In relation to the capabilities of the Leap Motion Device, this means recording a surgeon’s hand for a period of time to test for steadiness.</w:t>
-      </w:r>
-      <w:r>
-        <w:rPr>
-          <w:lang w:val="en-US"/>
-        </w:rPr>
-        <w:t xml:space="preserve"> Conversely, the software being developed must determine the difference between</w:t>
-      </w:r>
-      <w:r>
-        <w:rPr>
-          <w:lang w:val="en-US"/>
-        </w:rPr>
-        <w:t xml:space="preserve"> standard movement and a tremor, based on the data provided by the Leap Motion Device</w:t>
-      </w:r>
-      <w:r>
-        <w:rPr>
-          <w:lang w:val="en-US"/>
-        </w:rPr>
-        <w:t>.</w:t>
+        <w:t xml:space="preserve"> of a millimeter changes in the location of fingers at up to 200 times a second. In an attempt to advance the state of the industry, Dr. Phillip Michael has brought the project to Swinburne University to make the advancement a reality.</w:t>
+      </w:r>
+    </w:p>
+    <w:p>
+      <w:pPr>
+        <w:pStyle w:val="ListParagraph"/>
+        <w:ind w:left="400"/>
+        <w:rPr>
+          <w:lang w:val="en-US"/>
+        </w:rPr>
+      </w:pPr>
+    </w:p>
+    <w:p>
+      <w:pPr>
+        <w:rPr>
+          <w:lang w:val="en-US"/>
+        </w:rPr>
+      </w:pPr>
+      <w:r>
+        <w:rPr>
+          <w:lang w:val="en-US"/>
+        </w:rPr>
+        <w:t>In collaboration with Swinburne University, Dr. Phillip Michael and select students, the Leap Motion Controller will attempted to be used to detect tremors in surgeons hands whilst outputting to a display a variety of details about select points of the hand and fingers.</w:t>
+      </w:r>
+    </w:p>
+    <w:p>
+      <w:pPr>
+        <w:pStyle w:val="ListParagraph"/>
+        <w:ind w:left="400"/>
+        <w:rPr>
+          <w:lang w:val="en-US"/>
+        </w:rPr>
+      </w:pPr>
+    </w:p>
+    <w:p>
+      <w:pPr>
+        <w:rPr>
+          <w:lang w:val="en-US"/>
+        </w:rPr>
+      </w:pPr>
+      <w:r>
+        <w:rPr>
+          <w:lang w:val="en-US"/>
+        </w:rPr>
+        <w:t>In continued analysis by Dr. Phillip Michael of the Leap Motion Controller and what can be achieved, the use cases attributed with controller expanded from not only surgeons hand but also to patients with Parkinson’s disease. The controller and developed software in this case will provide Drs. as well as patients the ability to see the level of progression of the disease, as well as whether or not medications to treat the disease are working.</w:t>
       </w:r>
     </w:p>
     <w:p>
@@ -2061,64 +2004,24 @@
           <w:numId w:val="1"/>
         </w:numPr>
       </w:pPr>
-      <w:bookmarkStart w:id="2" w:name="_Toc239738360"/>
+      <w:bookmarkStart w:id="2" w:name="_Toc239778543"/>
       <w:r>
         <w:t>– Purpose</w:t>
       </w:r>
       <w:bookmarkEnd w:id="2"/>
     </w:p>
-    <w:p>
-      <w:pPr>
-        <w:rPr>
-          <w:i/>
-          <w:lang w:val="en-US"/>
-        </w:rPr>
-      </w:pPr>
-      <w:r>
-        <w:rPr>
-          <w:i/>
-          <w:lang w:val="en-US"/>
-        </w:rPr>
-        <w:t>Define the purpose of this SRS and identify its target reader or audience.</w:t>
-      </w:r>
-    </w:p>
-    <w:p>
-      <w:pPr>
-        <w:rPr>
-          <w:i/>
-          <w:lang w:val="en-US"/>
-        </w:rPr>
-      </w:pPr>
-    </w:p>
-    <w:p>
-      <w:pPr>
-        <w:rPr>
-          <w:lang w:val="en-US"/>
-        </w:rPr>
-      </w:pPr>
-      <w:r>
-        <w:rPr>
-          <w:lang w:val="en-US"/>
-        </w:rPr>
-        <w:t>If proven effective, the software being developed, along with the Leap Motion Device,</w:t>
-      </w:r>
-      <w:r>
-        <w:rPr>
-          <w:lang w:val="en-US"/>
-        </w:rPr>
-        <w:t xml:space="preserve"> will be </w:t>
-      </w:r>
-      <w:r>
-        <w:rPr>
-          <w:lang w:val="en-US"/>
-        </w:rPr>
-        <w:t xml:space="preserve">deployed in a hospital or related environment where surgeons can be tested for </w:t>
-      </w:r>
-      <w:r>
-        <w:rPr>
-          <w:lang w:val="en-US"/>
-        </w:rPr>
-        <w:t>operation readiness.</w:t>
+    <w:p/>
+    <w:p>
+      <w:pPr>
+        <w:rPr>
+          <w:lang w:val="en-US"/>
+        </w:rPr>
+      </w:pPr>
+      <w:r>
+        <w:rPr>
+          <w:lang w:val="en-US"/>
+        </w:rPr>
+        <w:t>The purpose of this document is to detail the requirements of the project so that a product can be developed that meets the requirements.</w:t>
       </w:r>
       <w:r>
         <w:rPr>
@@ -2130,40 +2033,13 @@
         <w:rPr>
           <w:lang w:val="en-US"/>
         </w:rPr>
-        <w:t>Therefore the target audience is a surgeon who is preparing to begin surgery on a patient.</w:t>
-      </w:r>
-    </w:p>
-    <w:p>
-      <w:pPr>
-        <w:rPr>
-          <w:lang w:val="en-US"/>
-        </w:rPr>
-      </w:pPr>
-    </w:p>
-    <w:p>
-      <w:pPr>
-        <w:rPr>
-          <w:lang w:val="en-US"/>
-        </w:rPr>
-      </w:pPr>
-      <w:r>
-        <w:rPr>
-          <w:lang w:val="en-US"/>
-        </w:rPr>
-        <w:t>//I don’t like this that much as its very limited</w:t>
-      </w:r>
-    </w:p>
-    <w:p>
-      <w:pPr>
-        <w:rPr>
-          <w:lang w:val="en-US"/>
-        </w:rPr>
-      </w:pPr>
-      <w:r>
-        <w:rPr>
-          <w:lang w:val="en-US"/>
-        </w:rPr>
-        <w:t>//We need to talk to Phillip Michael about this as it is his product, his vision for what his should be is needed</w:t>
+        <w:t>As such, this document is for the client and</w:t>
+      </w:r>
+      <w:r>
+        <w:rPr>
+          <w:lang w:val="en-US"/>
+        </w:rPr>
+        <w:t xml:space="preserve"> the developers so that an agreement can be reached.</w:t>
       </w:r>
     </w:p>
     <w:p>
@@ -2174,7 +2050,7 @@
           <w:numId w:val="1"/>
         </w:numPr>
       </w:pPr>
-      <w:bookmarkStart w:id="3" w:name="_Toc239738361"/>
+      <w:bookmarkStart w:id="3" w:name="_Toc239778544"/>
       <w:r>
         <w:t>– Scope</w:t>
       </w:r>
@@ -2252,21 +2128,7 @@
           <w:rFonts w:ascii="Cambria" w:hAnsi="Cambria" w:cs="Arial"/>
           <w:lang w:val="en-US"/>
         </w:rPr>
-        <w:t>Pre-op S</w:t>
-      </w:r>
-      <w:r>
-        <w:rPr>
-          <w:rFonts w:ascii="Cambria" w:hAnsi="Cambria" w:cs="Arial"/>
-          <w:lang w:val="en-US"/>
-        </w:rPr>
-        <w:t xml:space="preserve">teadiness </w:t>
-      </w:r>
-      <w:r>
-        <w:rPr>
-          <w:rFonts w:ascii="Cambria" w:hAnsi="Cambria" w:cs="Arial"/>
-          <w:lang w:val="en-US"/>
-        </w:rPr>
-        <w:t>Validator with Leap Motion</w:t>
+        <w:t>Tremor analysis with Leap Motion</w:t>
       </w:r>
     </w:p>
     <w:p>
@@ -2284,6 +2146,131 @@
           <w:lang w:val="en-US"/>
         </w:rPr>
         <w:t>What the software will do</w:t>
+      </w:r>
+    </w:p>
+    <w:p>
+      <w:pPr>
+        <w:pStyle w:val="ListParagraph"/>
+        <w:numPr>
+          <w:ilvl w:val="0"/>
+          <w:numId w:val="8"/>
+        </w:numPr>
+        <w:rPr>
+          <w:lang w:val="en-US"/>
+        </w:rPr>
+      </w:pPr>
+      <w:r>
+        <w:rPr>
+          <w:lang w:val="en-US"/>
+        </w:rPr>
+        <w:t>Display the level of tremor in the hand in Hertz (metric) to a display</w:t>
+      </w:r>
+    </w:p>
+    <w:p>
+      <w:pPr>
+        <w:pStyle w:val="ListParagraph"/>
+        <w:numPr>
+          <w:ilvl w:val="0"/>
+          <w:numId w:val="8"/>
+        </w:numPr>
+        <w:rPr>
+          <w:lang w:val="en-US"/>
+        </w:rPr>
+      </w:pPr>
+      <w:r>
+        <w:rPr>
+          <w:lang w:val="en-US"/>
+        </w:rPr>
+        <w:t>Software contains brief tutorials in use of the software</w:t>
+      </w:r>
+    </w:p>
+    <w:p>
+      <w:pPr>
+        <w:pStyle w:val="ListParagraph"/>
+        <w:numPr>
+          <w:ilvl w:val="0"/>
+          <w:numId w:val="8"/>
+        </w:numPr>
+        <w:rPr>
+          <w:lang w:val="en-US"/>
+        </w:rPr>
+      </w:pPr>
+      <w:r>
+        <w:rPr>
+          <w:lang w:val="en-US"/>
+        </w:rPr>
+        <w:t>Software contains instruction in the use of the software in real time.</w:t>
+      </w:r>
+    </w:p>
+    <w:p>
+      <w:pPr>
+        <w:pStyle w:val="ListParagraph"/>
+        <w:numPr>
+          <w:ilvl w:val="0"/>
+          <w:numId w:val="8"/>
+        </w:numPr>
+        <w:rPr>
+          <w:lang w:val="en-US"/>
+        </w:rPr>
+      </w:pPr>
+      <w:r>
+        <w:rPr>
+          <w:lang w:val="en-US"/>
+        </w:rPr>
+        <w:t>Software provides a means to export the data recorded by the leap motion device to a file</w:t>
+      </w:r>
+    </w:p>
+    <w:p>
+      <w:pPr>
+        <w:pStyle w:val="ListParagraph"/>
+        <w:numPr>
+          <w:ilvl w:val="0"/>
+          <w:numId w:val="8"/>
+        </w:numPr>
+        <w:rPr>
+          <w:lang w:val="en-US"/>
+        </w:rPr>
+      </w:pPr>
+      <w:r>
+        <w:rPr>
+          <w:lang w:val="en-US"/>
+        </w:rPr>
+        <w:t>Software provides a means to import the data saved to a file for analysis, replay</w:t>
+      </w:r>
+    </w:p>
+    <w:p>
+      <w:pPr>
+        <w:pStyle w:val="ListParagraph"/>
+        <w:numPr>
+          <w:ilvl w:val="0"/>
+          <w:numId w:val="8"/>
+        </w:numPr>
+        <w:rPr>
+          <w:lang w:val="en-US"/>
+        </w:rPr>
+      </w:pPr>
+      <w:r>
+        <w:rPr>
+          <w:lang w:val="en-US"/>
+        </w:rPr>
+        <w:t>Software provides a means to replay two sets of data for comparison</w:t>
+      </w:r>
+    </w:p>
+    <w:p>
+      <w:pPr>
+        <w:rPr>
+          <w:rFonts w:ascii="Cambria" w:hAnsi="Cambria" w:cs="Arial"/>
+          <w:b/>
+          <w:lang w:val="en-US"/>
+        </w:rPr>
+      </w:pPr>
+      <w:r>
+        <w:rPr>
+          <w:rFonts w:ascii="Cambria" w:hAnsi="Cambria" w:cs="Arial"/>
+          <w:b/>
+          <w:lang w:val="en-US"/>
+        </w:rPr>
+        <w:t>What the software will not do</w:t>
       </w:r>
     </w:p>
     <w:p>
@@ -2295,6 +2282,7 @@
         </w:numPr>
         <w:rPr>
           <w:rFonts w:ascii="Cambria" w:hAnsi="Cambria" w:cs="Arial"/>
+          <w:i/>
           <w:lang w:val="en-US"/>
         </w:rPr>
       </w:pPr>
@@ -2303,14 +2291,7 @@
           <w:rFonts w:ascii="Cambria" w:hAnsi="Cambria" w:cs="Arial"/>
           <w:lang w:val="en-US"/>
         </w:rPr>
-        <w:t>Save leap motion data to a file</w:t>
-      </w:r>
-      <w:r>
-        <w:rPr>
-          <w:rFonts w:ascii="Cambria" w:hAnsi="Cambria" w:cs="Arial"/>
-          <w:lang w:val="en-US"/>
-        </w:rPr>
-        <w:t xml:space="preserve"> for accounting</w:t>
+        <w:t>Provide analysis of the data recorded outside tremor in hertz</w:t>
       </w:r>
     </w:p>
     <w:p>
@@ -2322,6 +2303,7 @@
         </w:numPr>
         <w:rPr>
           <w:rFonts w:ascii="Cambria" w:hAnsi="Cambria" w:cs="Arial"/>
+          <w:i/>
           <w:lang w:val="en-US"/>
         </w:rPr>
       </w:pPr>
@@ -2330,7 +2312,7 @@
           <w:rFonts w:ascii="Cambria" w:hAnsi="Cambria" w:cs="Arial"/>
           <w:lang w:val="en-US"/>
         </w:rPr>
-        <w:t>Replay leap motion data for verification</w:t>
+        <w:t>Be liable in the event that a surgeon has a tremor during operation</w:t>
       </w:r>
     </w:p>
     <w:p>
@@ -2342,145 +2324,6 @@
         </w:numPr>
         <w:rPr>
           <w:rFonts w:ascii="Cambria" w:hAnsi="Cambria" w:cs="Arial"/>
-          <w:lang w:val="en-US"/>
-        </w:rPr>
-      </w:pPr>
-      <w:r>
-        <w:rPr>
-          <w:rFonts w:ascii="Cambria" w:hAnsi="Cambria" w:cs="Arial"/>
-          <w:lang w:val="en-US"/>
-        </w:rPr>
-        <w:t>Analyze frame data to determine steadiness in hands and fingers</w:t>
-      </w:r>
-    </w:p>
-    <w:p>
-      <w:pPr>
-        <w:pStyle w:val="ListParagraph"/>
-        <w:numPr>
-          <w:ilvl w:val="0"/>
-          <w:numId w:val="3"/>
-        </w:numPr>
-        <w:rPr>
-          <w:rFonts w:ascii="Cambria" w:hAnsi="Cambria" w:cs="Arial"/>
-          <w:lang w:val="en-US"/>
-        </w:rPr>
-      </w:pPr>
-      <w:r>
-        <w:rPr>
-          <w:rFonts w:ascii="Cambria" w:hAnsi="Cambria" w:cs="Arial"/>
-          <w:lang w:val="en-US"/>
-        </w:rPr>
-        <w:t xml:space="preserve">Analyze frame data to determine if tremors in hand </w:t>
-      </w:r>
-      <w:r>
-        <w:rPr>
-          <w:rFonts w:ascii="Cambria" w:hAnsi="Cambria" w:cs="Arial"/>
-          <w:lang w:val="en-US"/>
-        </w:rPr>
-        <w:t>occurred</w:t>
-      </w:r>
-    </w:p>
-    <w:p>
-      <w:pPr>
-        <w:pStyle w:val="ListParagraph"/>
-        <w:numPr>
-          <w:ilvl w:val="0"/>
-          <w:numId w:val="3"/>
-        </w:numPr>
-        <w:rPr>
-          <w:rFonts w:ascii="Cambria" w:hAnsi="Cambria" w:cs="Arial"/>
-          <w:lang w:val="en-US"/>
-        </w:rPr>
-      </w:pPr>
-      <w:r>
-        <w:rPr>
-          <w:rFonts w:ascii="Cambria" w:hAnsi="Cambria" w:cs="Arial"/>
-          <w:lang w:val="en-US"/>
-        </w:rPr>
-        <w:t>Provide a scaled rating based on readiness for operation</w:t>
-      </w:r>
-    </w:p>
-    <w:p>
-      <w:pPr>
-        <w:pStyle w:val="ListParagraph"/>
-        <w:numPr>
-          <w:ilvl w:val="0"/>
-          <w:numId w:val="3"/>
-        </w:numPr>
-        <w:rPr>
-          <w:rFonts w:ascii="Cambria" w:hAnsi="Cambria" w:cs="Arial"/>
-          <w:lang w:val="en-US"/>
-        </w:rPr>
-      </w:pPr>
-      <w:r>
-        <w:rPr>
-          <w:rFonts w:ascii="Cambria" w:hAnsi="Cambria" w:cs="Arial"/>
-          <w:lang w:val="en-US"/>
-        </w:rPr>
-        <w:t>Give a recommendation for operation readiness</w:t>
-      </w:r>
-      <w:r>
-        <w:rPr>
-          <w:rFonts w:ascii="Cambria" w:hAnsi="Cambria" w:cs="Arial"/>
-          <w:lang w:val="en-US"/>
-        </w:rPr>
-        <w:t xml:space="preserve"> based</w:t>
-      </w:r>
-      <w:r>
-        <w:rPr>
-          <w:rFonts w:ascii="Cambria" w:hAnsi="Cambria" w:cs="Arial"/>
-          <w:lang w:val="en-US"/>
-        </w:rPr>
-        <w:t xml:space="preserve"> on the data recorded</w:t>
-      </w:r>
-    </w:p>
-    <w:p>
-      <w:pPr>
-        <w:rPr>
-          <w:rFonts w:ascii="Cambria" w:hAnsi="Cambria" w:cs="Arial"/>
-          <w:b/>
-          <w:lang w:val="en-US"/>
-        </w:rPr>
-      </w:pPr>
-      <w:r>
-        <w:rPr>
-          <w:rFonts w:ascii="Cambria" w:hAnsi="Cambria" w:cs="Arial"/>
-          <w:b/>
-          <w:lang w:val="en-US"/>
-        </w:rPr>
-        <w:t>What the software will not do</w:t>
-      </w:r>
-    </w:p>
-    <w:p>
-      <w:pPr>
-        <w:pStyle w:val="ListParagraph"/>
-        <w:numPr>
-          <w:ilvl w:val="0"/>
-          <w:numId w:val="3"/>
-        </w:numPr>
-        <w:rPr>
-          <w:rFonts w:ascii="Cambria" w:hAnsi="Cambria" w:cs="Arial"/>
-          <w:i/>
-          <w:lang w:val="en-US"/>
-        </w:rPr>
-      </w:pPr>
-      <w:r>
-        <w:rPr>
-          <w:rFonts w:ascii="Cambria" w:hAnsi="Cambria" w:cs="Arial"/>
-          <w:lang w:val="en-US"/>
-        </w:rPr>
-        <w:t>Be liable in the event that a surgeon has a tremor during operation</w:t>
-      </w:r>
-    </w:p>
-    <w:p>
-      <w:pPr>
-        <w:pStyle w:val="ListParagraph"/>
-        <w:numPr>
-          <w:ilvl w:val="0"/>
-          <w:numId w:val="3"/>
-        </w:numPr>
-        <w:rPr>
-          <w:rFonts w:ascii="Cambria" w:hAnsi="Cambria" w:cs="Arial"/>
           <w:i/>
           <w:lang w:val="en-US"/>
         </w:rPr>
@@ -2541,24 +2384,7 @@
           <w:rFonts w:ascii="Cambria" w:hAnsi="Cambria" w:cs="Arial"/>
           <w:lang w:val="en-US"/>
         </w:rPr>
-        <w:t>F</w:t>
-      </w:r>
-    </w:p>
-    <w:p>
-      <w:pPr>
-        <w:rPr>
-          <w:rFonts w:ascii="Cambria" w:hAnsi="Cambria" w:cs="Arial"/>
-          <w:b/>
-          <w:lang w:val="en-US"/>
-        </w:rPr>
-      </w:pPr>
-      <w:r>
-        <w:rPr>
-          <w:rFonts w:ascii="Cambria" w:hAnsi="Cambria" w:cs="Arial"/>
-          <w:b/>
-          <w:lang w:val="en-US"/>
-        </w:rPr>
-        <w:t>Benefits of the software</w:t>
+        <w:t>Surgeons test their hands pre-operative to determine if they are able to perform</w:t>
       </w:r>
     </w:p>
     <w:p>
@@ -2578,14 +2404,58 @@
           <w:rFonts w:ascii="Cambria" w:hAnsi="Cambria" w:cs="Arial"/>
           <w:lang w:val="en-US"/>
         </w:rPr>
-        <w:t>Oversight is given a measure of confidence in the surgeons readiness</w:t>
+        <w:t xml:space="preserve">Drs. Clinics testing tremors in </w:t>
       </w:r>
       <w:r>
         <w:rPr>
           <w:rFonts w:ascii="Cambria" w:hAnsi="Cambria" w:cs="Arial"/>
           <w:lang w:val="en-US"/>
         </w:rPr>
-        <w:t xml:space="preserve"> for surgery</w:t>
+        <w:t>Parkinson’s</w:t>
+      </w:r>
+      <w:r>
+        <w:rPr>
+          <w:rFonts w:ascii="Cambria" w:hAnsi="Cambria" w:cs="Arial"/>
+          <w:lang w:val="en-US"/>
+        </w:rPr>
+        <w:t xml:space="preserve"> patients</w:t>
+      </w:r>
+    </w:p>
+    <w:p>
+      <w:pPr>
+        <w:pStyle w:val="ListParagraph"/>
+        <w:numPr>
+          <w:ilvl w:val="1"/>
+          <w:numId w:val="4"/>
+        </w:numPr>
+        <w:rPr>
+          <w:rFonts w:ascii="Cambria" w:hAnsi="Cambria" w:cs="Arial"/>
+          <w:lang w:val="en-US"/>
+        </w:rPr>
+      </w:pPr>
+      <w:r>
+        <w:rPr>
+          <w:rFonts w:ascii="Cambria" w:hAnsi="Cambria" w:cs="Arial"/>
+          <w:lang w:val="en-US"/>
+        </w:rPr>
+        <w:t>Comparing past results of patients</w:t>
+      </w:r>
+    </w:p>
+    <w:p>
+      <w:pPr>
+        <w:rPr>
+          <w:rFonts w:ascii="Cambria" w:hAnsi="Cambria" w:cs="Arial"/>
+          <w:b/>
+          <w:lang w:val="en-US"/>
+        </w:rPr>
+      </w:pPr>
+      <w:r>
+        <w:rPr>
+          <w:rFonts w:ascii="Cambria" w:hAnsi="Cambria" w:cs="Arial"/>
+          <w:b/>
+          <w:lang w:val="en-US"/>
+        </w:rPr>
+        <w:t>Benefits of the software</w:t>
       </w:r>
     </w:p>
     <w:p>
@@ -2593,7 +2463,7 @@
         <w:pStyle w:val="ListParagraph"/>
         <w:numPr>
           <w:ilvl w:val="0"/>
-          <w:numId w:val="4"/>
+          <w:numId w:val="10"/>
         </w:numPr>
         <w:rPr>
           <w:rFonts w:ascii="Cambria" w:hAnsi="Cambria" w:cs="Arial"/>
@@ -2605,24 +2475,7 @@
           <w:rFonts w:ascii="Cambria" w:hAnsi="Cambria" w:cs="Arial"/>
           <w:lang w:val="en-US"/>
         </w:rPr>
-        <w:t>Surgeons will be vetted for readiness pre-op in terms of stability</w:t>
-      </w:r>
-    </w:p>
-    <w:p>
-      <w:pPr>
-        <w:rPr>
-          <w:rFonts w:ascii="Cambria" w:hAnsi="Cambria" w:cs="Arial"/>
-          <w:b/>
-          <w:lang w:val="en-US"/>
-        </w:rPr>
-      </w:pPr>
-      <w:r>
-        <w:rPr>
-          <w:rFonts w:ascii="Cambria" w:hAnsi="Cambria" w:cs="Arial"/>
-          <w:b/>
-          <w:lang w:val="en-US"/>
-        </w:rPr>
-        <w:t>Objective of the software</w:t>
+        <w:t>Tremor can be tested in real time without expensive hardware</w:t>
       </w:r>
     </w:p>
     <w:p>
@@ -2630,7 +2483,7 @@
         <w:pStyle w:val="ListParagraph"/>
         <w:numPr>
           <w:ilvl w:val="0"/>
-          <w:numId w:val="4"/>
+          <w:numId w:val="10"/>
         </w:numPr>
         <w:rPr>
           <w:rFonts w:ascii="Cambria" w:hAnsi="Cambria" w:cs="Arial"/>
@@ -2642,7 +2495,42 @@
           <w:rFonts w:ascii="Cambria" w:hAnsi="Cambria" w:cs="Arial"/>
           <w:lang w:val="en-US"/>
         </w:rPr>
-        <w:t>Provide a scaled rating based on the data input determining if the surgeon is ready for operation. This rating is advisory only.</w:t>
+        <w:t>Tremor can be detected in a non intrusive way</w:t>
+      </w:r>
+    </w:p>
+    <w:p>
+      <w:pPr>
+        <w:rPr>
+          <w:rFonts w:ascii="Cambria" w:hAnsi="Cambria" w:cs="Arial"/>
+          <w:b/>
+          <w:lang w:val="en-US"/>
+        </w:rPr>
+      </w:pPr>
+      <w:r>
+        <w:rPr>
+          <w:rFonts w:ascii="Cambria" w:hAnsi="Cambria" w:cs="Arial"/>
+          <w:b/>
+          <w:lang w:val="en-US"/>
+        </w:rPr>
+        <w:t>Objective of the software</w:t>
+      </w:r>
+    </w:p>
+    <w:p>
+      <w:pPr>
+        <w:pStyle w:val="ListParagraph"/>
+        <w:numPr>
+          <w:ilvl w:val="0"/>
+          <w:numId w:val="10"/>
+        </w:numPr>
+        <w:rPr>
+          <w:lang w:val="en-US"/>
+        </w:rPr>
+      </w:pPr>
+      <w:r>
+        <w:rPr>
+          <w:lang w:val="en-US"/>
+        </w:rPr>
+        <w:t>To develop software that will interface with the leap motion controller and detect the level of tremor in the hand.</w:t>
       </w:r>
     </w:p>
     <w:p>
@@ -2653,7 +2541,7 @@
           <w:numId w:val="1"/>
         </w:numPr>
       </w:pPr>
-      <w:bookmarkStart w:id="4" w:name="_Toc239738362"/>
+      <w:bookmarkStart w:id="4" w:name="_Toc239778545"/>
       <w:r>
         <w:t>– Definitions, Acronyms and Abbreviations</w:t>
       </w:r>
@@ -3127,6 +3015,63 @@
           </w:p>
         </w:tc>
       </w:tr>
+      <w:tr>
+        <w:trPr>
+          <w:jc w:val="center"/>
+        </w:trPr>
+        <w:tc>
+          <w:tcPr>
+            <w:tcW w:w="1809" w:type="dxa"/>
+            <w:vAlign w:val="center"/>
+          </w:tcPr>
+          <w:p>
+            <w:pPr>
+              <w:widowControl w:val="0"/>
+              <w:autoSpaceDE w:val="0"/>
+              <w:autoSpaceDN w:val="0"/>
+              <w:adjustRightInd w:val="0"/>
+              <w:spacing w:after="240"/>
+              <w:rPr>
+                <w:rFonts w:ascii="Times" w:hAnsi="Times" w:cs="Times"/>
+                <w:lang w:val="en-US"/>
+              </w:rPr>
+            </w:pPr>
+            <w:r>
+              <w:rPr>
+                <w:rFonts w:ascii="Times" w:hAnsi="Times" w:cs="Times"/>
+                <w:lang w:val="en-US"/>
+              </w:rPr>
+              <w:t>Hertz</w:t>
+            </w:r>
+          </w:p>
+        </w:tc>
+        <w:tc>
+          <w:tcPr>
+            <w:tcW w:w="6707" w:type="dxa"/>
+            <w:vAlign w:val="center"/>
+          </w:tcPr>
+          <w:p>
+            <w:pPr>
+              <w:widowControl w:val="0"/>
+              <w:autoSpaceDE w:val="0"/>
+              <w:autoSpaceDN w:val="0"/>
+              <w:adjustRightInd w:val="0"/>
+              <w:spacing w:after="240"/>
+              <w:rPr>
+                <w:rFonts w:ascii="Times" w:hAnsi="Times" w:cs="Times"/>
+                <w:lang w:val="en-US"/>
+              </w:rPr>
+            </w:pPr>
+            <w:r>
+              <w:rPr>
+                <w:rFonts w:ascii="Times" w:hAnsi="Times" w:cs="Times"/>
+                <w:lang w:val="en-US"/>
+              </w:rPr>
+              <w:t>Unit of frequency that defines a rate of change. Hertz defines the rate of change</w:t>
+            </w:r>
+          </w:p>
+        </w:tc>
+      </w:tr>
     </w:tbl>
     <w:p>
       <w:pPr>
@@ -3135,7 +3080,7 @@
           <w:lang w:val="en-US"/>
         </w:rPr>
       </w:pPr>
-      <w:bookmarkStart w:id="5" w:name="_Toc239738363"/>
+      <w:bookmarkStart w:id="5" w:name="_Toc239778546"/>
       <w:r>
         <w:rPr>
           <w:lang w:val="en-US"/>
@@ -3166,7 +3111,7 @@
           <w:lang w:val="en-US"/>
         </w:rPr>
       </w:pPr>
-      <w:bookmarkStart w:id="6" w:name="_Toc239738364"/>
+      <w:bookmarkStart w:id="6" w:name="_Toc239778547"/>
       <w:r>
         <w:rPr>
           <w:lang w:val="en-US"/>
@@ -3182,15 +3127,13 @@
           <w:lang w:val="en-US"/>
         </w:rPr>
       </w:pPr>
-      <w:proofErr w:type="spellStart"/>
       <w:r>
         <w:rPr>
           <w:i/>
           <w:lang w:val="en-US"/>
         </w:rPr>
-        <w:t>Summarise</w:t>
-      </w:r>
-      <w:proofErr w:type="spellEnd"/>
+        <w:t>Summarize</w:t>
+      </w:r>
       <w:r>
         <w:rPr>
           <w:i/>
@@ -3201,12 +3144,141 @@
     </w:p>
     <w:p>
       <w:pPr>
+        <w:rPr>
+          <w:i/>
+          <w:lang w:val="en-US"/>
+        </w:rPr>
+      </w:pPr>
+    </w:p>
+    <w:p>
+      <w:pPr>
+        <w:pStyle w:val="ListParagraph"/>
+        <w:numPr>
+          <w:ilvl w:val="0"/>
+          <w:numId w:val="10"/>
+        </w:numPr>
+        <w:rPr>
+          <w:lang w:val="en-US"/>
+        </w:rPr>
+      </w:pPr>
+      <w:r>
+        <w:rPr>
+          <w:lang w:val="en-US"/>
+        </w:rPr>
+        <w:t>Display the level of tremor in the hand in Hertz (metric) to a display</w:t>
+      </w:r>
+    </w:p>
+    <w:p>
+      <w:pPr>
+        <w:pStyle w:val="ListParagraph"/>
+        <w:numPr>
+          <w:ilvl w:val="0"/>
+          <w:numId w:val="10"/>
+        </w:numPr>
+        <w:rPr>
+          <w:lang w:val="en-US"/>
+        </w:rPr>
+      </w:pPr>
+      <w:r>
+        <w:rPr>
+          <w:lang w:val="en-US"/>
+        </w:rPr>
+        <w:t>Software contains brief tutorials in use of the software</w:t>
+      </w:r>
+    </w:p>
+    <w:p>
+      <w:pPr>
+        <w:pStyle w:val="ListParagraph"/>
+        <w:numPr>
+          <w:ilvl w:val="0"/>
+          <w:numId w:val="10"/>
+        </w:numPr>
+        <w:rPr>
+          <w:lang w:val="en-US"/>
+        </w:rPr>
+      </w:pPr>
+      <w:r>
+        <w:rPr>
+          <w:lang w:val="en-US"/>
+        </w:rPr>
+        <w:t>Software contains instruction in the use of the software in real time.</w:t>
+      </w:r>
+    </w:p>
+    <w:p>
+      <w:pPr>
+        <w:pStyle w:val="ListParagraph"/>
+        <w:numPr>
+          <w:ilvl w:val="0"/>
+          <w:numId w:val="10"/>
+        </w:numPr>
+        <w:rPr>
+          <w:lang w:val="en-US"/>
+        </w:rPr>
+      </w:pPr>
+      <w:r>
+        <w:rPr>
+          <w:lang w:val="en-US"/>
+        </w:rPr>
+        <w:t>Software provides a means to export the data recorded by the leap motion device to a file</w:t>
+      </w:r>
+    </w:p>
+    <w:p>
+      <w:pPr>
+        <w:pStyle w:val="ListParagraph"/>
+        <w:numPr>
+          <w:ilvl w:val="0"/>
+          <w:numId w:val="10"/>
+        </w:numPr>
+        <w:rPr>
+          <w:lang w:val="en-US"/>
+        </w:rPr>
+      </w:pPr>
+      <w:r>
+        <w:rPr>
+          <w:lang w:val="en-US"/>
+        </w:rPr>
+        <w:t>Software provides a means to import the data saved to a file for analysis, replay</w:t>
+      </w:r>
+    </w:p>
+    <w:p>
+      <w:pPr>
+        <w:pStyle w:val="ListParagraph"/>
+        <w:numPr>
+          <w:ilvl w:val="0"/>
+          <w:numId w:val="10"/>
+        </w:numPr>
+        <w:rPr>
+          <w:lang w:val="en-US"/>
+        </w:rPr>
+      </w:pPr>
+      <w:r>
+        <w:rPr>
+          <w:lang w:val="en-US"/>
+        </w:rPr>
+        <w:t>Software provides a means to replay two sets of data for comparison</w:t>
+      </w:r>
+    </w:p>
+    <w:p>
+      <w:pPr>
+        <w:pStyle w:val="ListParagraph"/>
+        <w:numPr>
+          <w:ilvl w:val="0"/>
+          <w:numId w:val="10"/>
+        </w:numPr>
+        <w:rPr>
+          <w:i/>
+          <w:lang w:val="en-US"/>
+        </w:rPr>
+      </w:pPr>
+    </w:p>
+    <w:p>
+      <w:pPr>
         <w:pStyle w:val="Heading2"/>
         <w:rPr>
           <w:lang w:val="en-US"/>
         </w:rPr>
       </w:pPr>
-      <w:bookmarkStart w:id="7" w:name="_Toc239738365"/>
+      <w:bookmarkStart w:id="7" w:name="_Toc239778548"/>
       <w:r>
         <w:rPr>
           <w:lang w:val="en-US"/>
@@ -3237,7 +3309,7 @@
           <w:lang w:val="en-US"/>
         </w:rPr>
       </w:pPr>
-      <w:bookmarkStart w:id="8" w:name="_Toc239738366"/>
+      <w:bookmarkStart w:id="8" w:name="_Toc239778549"/>
       <w:r>
         <w:rPr>
           <w:lang w:val="en-US"/>
@@ -3432,21 +3504,7 @@
               <w:rPr>
                 <w:lang w:val="en-US"/>
               </w:rPr>
-              <w:t xml:space="preserve">The Leap Motion JSAPI provides a </w:t>
-            </w:r>
-            <w:proofErr w:type="spellStart"/>
-            <w:r>
-              <w:rPr>
-                <w:lang w:val="en-US"/>
-              </w:rPr>
-              <w:t>javascript</w:t>
-            </w:r>
-            <w:proofErr w:type="spellEnd"/>
-            <w:r>
-              <w:rPr>
-                <w:lang w:val="en-US"/>
-              </w:rPr>
-              <w:t xml:space="preserve"> inter</w:t>
+              <w:t>The Leap Motion JSAPI provides a javascript inter</w:t>
             </w:r>
             <w:r>
               <w:rPr>
@@ -3623,7 +3681,7 @@
           <w:lang w:val="en-US"/>
         </w:rPr>
       </w:pPr>
-      <w:bookmarkStart w:id="9" w:name="_Toc239738367"/>
+      <w:bookmarkStart w:id="9" w:name="_Toc239778550"/>
       <w:r>
         <w:rPr>
           <w:lang w:val="en-US"/>
@@ -3752,21 +3810,7 @@
               <w:rPr>
                 <w:lang w:val="en-US"/>
               </w:rPr>
-              <w:t xml:space="preserve">The Leap Motion JSAPI provides a </w:t>
-            </w:r>
-            <w:proofErr w:type="spellStart"/>
-            <w:r>
-              <w:rPr>
-                <w:lang w:val="en-US"/>
-              </w:rPr>
-              <w:t>javascript</w:t>
-            </w:r>
-            <w:proofErr w:type="spellEnd"/>
-            <w:r>
-              <w:rPr>
-                <w:lang w:val="en-US"/>
-              </w:rPr>
-              <w:t xml:space="preserve"> interface to the leap motion device. </w:t>
+              <w:t xml:space="preserve">The Leap Motion JSAPI provides a javascript interface to the leap motion device. </w:t>
             </w:r>
             <w:r>
               <w:rPr>
@@ -3854,7 +3898,6 @@
         </w:tc>
       </w:tr>
     </w:tbl>
-    <w:p/>
     <w:p>
       <w:pPr>
         <w:pStyle w:val="Heading2"/>
@@ -3862,7 +3905,7 @@
           <w:lang w:val="en-US"/>
         </w:rPr>
       </w:pPr>
-      <w:bookmarkStart w:id="10" w:name="_Toc239738368"/>
+      <w:bookmarkStart w:id="10" w:name="_Toc239778551"/>
       <w:r>
         <w:rPr>
           <w:lang w:val="en-US"/>
@@ -3888,12 +3931,134 @@
     </w:p>
     <w:p>
       <w:pPr>
+        <w:rPr>
+          <w:i/>
+          <w:lang w:val="en-US"/>
+        </w:rPr>
+      </w:pPr>
+    </w:p>
+    <w:p>
+      <w:pPr>
+        <w:pStyle w:val="ListParagraph"/>
+        <w:numPr>
+          <w:ilvl w:val="0"/>
+          <w:numId w:val="11"/>
+        </w:numPr>
+        <w:rPr>
+          <w:lang w:val="en-US"/>
+        </w:rPr>
+      </w:pPr>
+      <w:r>
+        <w:rPr>
+          <w:lang w:val="en-US"/>
+        </w:rPr>
+        <w:t>Real time tutorials in how to use the software</w:t>
+      </w:r>
+    </w:p>
+    <w:p>
+      <w:pPr>
+        <w:pStyle w:val="ListParagraph"/>
+        <w:numPr>
+          <w:ilvl w:val="0"/>
+          <w:numId w:val="11"/>
+        </w:numPr>
+        <w:rPr>
+          <w:lang w:val="en-US"/>
+        </w:rPr>
+      </w:pPr>
+      <w:r>
+        <w:rPr>
+          <w:lang w:val="en-US"/>
+        </w:rPr>
+        <w:t>Manuals in how to install, plug in, and use the hardware</w:t>
+      </w:r>
+    </w:p>
+    <w:p>
+      <w:pPr>
+        <w:pStyle w:val="ListParagraph"/>
+        <w:numPr>
+          <w:ilvl w:val="0"/>
+          <w:numId w:val="11"/>
+        </w:numPr>
+        <w:rPr>
+          <w:lang w:val="en-US"/>
+        </w:rPr>
+      </w:pPr>
+      <w:r>
+        <w:rPr>
+          <w:lang w:val="en-US"/>
+        </w:rPr>
+        <w:t>Manuals in how to install, configure, and use the software</w:t>
+      </w:r>
+    </w:p>
+    <w:p>
+      <w:pPr>
+        <w:pStyle w:val="ListParagraph"/>
+        <w:numPr>
+          <w:ilvl w:val="0"/>
+          <w:numId w:val="11"/>
+        </w:numPr>
+        <w:rPr>
+          <w:lang w:val="en-US"/>
+        </w:rPr>
+      </w:pPr>
+      <w:r>
+        <w:rPr>
+          <w:lang w:val="en-US"/>
+        </w:rPr>
+        <w:t>Testing documentation</w:t>
+      </w:r>
+      <w:r>
+        <w:rPr>
+          <w:lang w:val="en-US"/>
+        </w:rPr>
+        <w:t xml:space="preserve"> during the building of the software</w:t>
+      </w:r>
+    </w:p>
+    <w:p>
+      <w:pPr>
+        <w:pStyle w:val="ListParagraph"/>
+        <w:numPr>
+          <w:ilvl w:val="1"/>
+          <w:numId w:val="11"/>
+        </w:numPr>
+        <w:rPr>
+          <w:lang w:val="en-US"/>
+        </w:rPr>
+      </w:pPr>
+      <w:r>
+        <w:rPr>
+          <w:lang w:val="en-US"/>
+        </w:rPr>
+        <w:t>Use Cases</w:t>
+      </w:r>
+    </w:p>
+    <w:p>
+      <w:pPr>
+        <w:pStyle w:val="ListParagraph"/>
+        <w:numPr>
+          <w:ilvl w:val="1"/>
+          <w:numId w:val="11"/>
+        </w:numPr>
+        <w:rPr>
+          <w:lang w:val="en-US"/>
+        </w:rPr>
+      </w:pPr>
+      <w:r>
+        <w:rPr>
+          <w:lang w:val="en-US"/>
+        </w:rPr>
+        <w:t>Software outputs</w:t>
+      </w:r>
+    </w:p>
+    <w:p>
+      <w:pPr>
         <w:pStyle w:val="Heading1"/>
         <w:rPr>
           <w:lang w:val="en-US"/>
         </w:rPr>
       </w:pPr>
-      <w:bookmarkStart w:id="11" w:name="_Toc239738369"/>
+      <w:bookmarkStart w:id="11" w:name="_Toc239778552"/>
       <w:r>
         <w:rPr>
           <w:lang w:val="en-US"/>
@@ -3933,12 +4098,51 @@
     </w:p>
     <w:p>
       <w:pPr>
+        <w:rPr>
+          <w:i/>
+          <w:lang w:val="en-US"/>
+        </w:rPr>
+      </w:pPr>
+    </w:p>
+    <w:p>
+      <w:pPr>
+        <w:rPr>
+          <w:lang w:val="en-US"/>
+        </w:rPr>
+      </w:pPr>
+      <w:r>
+        <w:rPr>
+          <w:lang w:val="en-US"/>
+        </w:rPr>
+        <w:t>Leap Motion Device -&gt; Leap Motion Airspace</w:t>
+      </w:r>
+      <w:r>
+        <w:rPr>
+          <w:lang w:val="en-US"/>
+        </w:rPr>
+        <w:t xml:space="preserve"> -&gt; Leap Motion JSAPI -&gt; Leap Motion JS controller -&gt;</w:t>
+      </w:r>
+      <w:r>
+        <w:rPr>
+          <w:lang w:val="en-US"/>
+        </w:rPr>
+        <w:t xml:space="preserve"> </w:t>
+      </w:r>
+      <w:r>
+        <w:rPr>
+          <w:lang w:val="en-US"/>
+        </w:rPr>
+        <w:t>HTML-Javascript-css files</w:t>
+      </w:r>
+    </w:p>
+    <w:p>
+      <w:pPr>
         <w:pStyle w:val="Heading1"/>
         <w:rPr>
           <w:lang w:val="en-US"/>
         </w:rPr>
       </w:pPr>
-      <w:bookmarkStart w:id="12" w:name="_Toc239738370"/>
+      <w:bookmarkStart w:id="12" w:name="_Toc239778553"/>
       <w:r>
         <w:rPr>
           <w:lang w:val="en-US"/>
@@ -3969,7 +4173,7 @@
           <w:lang w:val="en-US"/>
         </w:rPr>
       </w:pPr>
-      <w:bookmarkStart w:id="13" w:name="_Toc239738371"/>
+      <w:bookmarkStart w:id="13" w:name="_Toc239778554"/>
       <w:r>
         <w:rPr>
           <w:lang w:val="en-US"/>
@@ -3995,12 +4199,57 @@
     </w:p>
     <w:p>
       <w:pPr>
+        <w:rPr>
+          <w:i/>
+          <w:lang w:val="en-US"/>
+        </w:rPr>
+      </w:pPr>
+    </w:p>
+    <w:p>
+      <w:pPr>
+        <w:rPr>
+          <w:lang w:val="en-US"/>
+        </w:rPr>
+      </w:pPr>
+      <w:r>
+        <w:rPr>
+          <w:lang w:val="en-US"/>
+        </w:rPr>
+        <w:t>The user will interact with the Leap motion controller via a html webpage developed in HTML5, CSS and javascript.</w:t>
+      </w:r>
+      <w:r>
+        <w:rPr>
+          <w:lang w:val="en-US"/>
+        </w:rPr>
+        <w:t xml:space="preserve"> </w:t>
+      </w:r>
+      <w:r>
+        <w:rPr>
+          <w:lang w:val="en-US"/>
+        </w:rPr>
+        <w:t>The user w</w:t>
+      </w:r>
+      <w:r>
+        <w:rPr>
+          <w:lang w:val="en-US"/>
+        </w:rPr>
+        <w:t>ill choose what type of test they would like to take and then the screen will present them with the required information to take the test.</w:t>
+      </w:r>
+      <w:r>
+        <w:rPr>
+          <w:lang w:val="en-US"/>
+        </w:rPr>
+        <w:t xml:space="preserve"> Folling this the user will place the </w:t>
+      </w:r>
+    </w:p>
+    <w:p>
+      <w:pPr>
         <w:pStyle w:val="Heading2"/>
         <w:rPr>
           <w:lang w:val="en-US"/>
         </w:rPr>
       </w:pPr>
-      <w:bookmarkStart w:id="14" w:name="_Toc239738372"/>
+      <w:bookmarkStart w:id="14" w:name="_Toc239778555"/>
       <w:r>
         <w:rPr>
           <w:lang w:val="en-US"/>
@@ -4026,12 +4275,66 @@
     </w:p>
     <w:p>
       <w:pPr>
+        <w:rPr>
+          <w:i/>
+          <w:lang w:val="en-US"/>
+        </w:rPr>
+      </w:pPr>
+    </w:p>
+    <w:p>
+      <w:pPr>
+        <w:rPr>
+          <w:lang w:val="en-US"/>
+        </w:rPr>
+      </w:pPr>
+      <w:r>
+        <w:rPr>
+          <w:lang w:val="en-US"/>
+        </w:rPr>
+        <w:t>Leap Motion Device -&gt; Leap Motion Airspace -&gt; Leap Motion JSAPI -&gt; Leap Motion JS controller -&gt; HTML-Javascript-css files</w:t>
+      </w:r>
+    </w:p>
+    <w:p>
+      <w:pPr>
+        <w:rPr>
+          <w:i/>
+          <w:lang w:val="en-US"/>
+        </w:rPr>
+      </w:pPr>
+    </w:p>
+    <w:p>
+      <w:pPr>
+        <w:rPr>
+          <w:lang w:val="en-US"/>
+        </w:rPr>
+      </w:pPr>
+      <w:r>
+        <w:rPr>
+          <w:lang w:val="en-US"/>
+        </w:rPr>
+        <w:t>The leap motion airspace application runs a html5 socket server that the leap motion JSAPI communicates with.</w:t>
+      </w:r>
+      <w:r>
+        <w:rPr>
+          <w:lang w:val="en-US"/>
+        </w:rPr>
+        <w:t xml:space="preserve"> </w:t>
+      </w:r>
+      <w:r>
+        <w:rPr>
+          <w:lang w:val="en-US"/>
+        </w:rPr>
+        <w:t>Therefore requiring a browser that supports html5 sockets</w:t>
+      </w:r>
+    </w:p>
+    <w:p>
+      <w:pPr>
         <w:pStyle w:val="Heading2"/>
         <w:rPr>
           <w:lang w:val="en-US"/>
         </w:rPr>
       </w:pPr>
-      <w:bookmarkStart w:id="15" w:name="_Toc239738373"/>
+      <w:bookmarkStart w:id="15" w:name="_Toc239778556"/>
       <w:r>
         <w:rPr>
           <w:lang w:val="en-US"/>
@@ -4057,12 +4360,54 @@
     </w:p>
     <w:p>
       <w:pPr>
+        <w:rPr>
+          <w:i/>
+          <w:lang w:val="en-US"/>
+        </w:rPr>
+      </w:pPr>
+    </w:p>
+    <w:p>
+      <w:pPr>
+        <w:rPr>
+          <w:lang w:val="en-US"/>
+        </w:rPr>
+      </w:pPr>
+      <w:r>
+        <w:rPr>
+          <w:lang w:val="en-US"/>
+        </w:rPr>
+        <w:t>Leap Motion Device -&gt; Leap Motion Airspace -&gt; Leap Motion JSAPI -&gt; Leap Motion JS controller -&gt; HTML-Javascript-css files</w:t>
+      </w:r>
+    </w:p>
+    <w:p>
+      <w:pPr>
+        <w:rPr>
+          <w:i/>
+          <w:lang w:val="en-US"/>
+        </w:rPr>
+      </w:pPr>
+    </w:p>
+    <w:p>
+      <w:pPr>
+        <w:rPr>
+          <w:lang w:val="en-US"/>
+        </w:rPr>
+      </w:pPr>
+      <w:r>
+        <w:rPr>
+          <w:lang w:val="en-US"/>
+        </w:rPr>
+        <w:t>The frontend we develop will communicate with a remote or local server for file storage, these files will contain recrdings of users in a centralized location.</w:t>
+      </w:r>
+    </w:p>
+    <w:p>
+      <w:pPr>
         <w:pStyle w:val="Heading2"/>
         <w:rPr>
           <w:lang w:val="en-US"/>
         </w:rPr>
       </w:pPr>
-      <w:bookmarkStart w:id="16" w:name="_Toc239738374"/>
+      <w:bookmarkStart w:id="16" w:name="_Toc239778557"/>
       <w:r>
         <w:rPr>
           <w:lang w:val="en-US"/>
@@ -4083,63 +4428,65 @@
           <w:i/>
           <w:lang w:val="en-US"/>
         </w:rPr>
-        <w:t xml:space="preserve">Discuss the communication interfaces that the software uses. These may be local area network communication, </w:t>
-      </w:r>
-      <w:proofErr w:type="gramStart"/>
-      <w:r>
+        <w:t>Discuss the communication interfaces that the software uses. These may be local area network communication, internet communication via HTTP/HTTPS or FTP/SFTP. If the communication is through another software application do not include it here.</w:t>
+      </w:r>
+    </w:p>
+    <w:p>
+      <w:pPr>
         <w:rPr>
           <w:i/>
           <w:lang w:val="en-US"/>
         </w:rPr>
-        <w:t>internet</w:t>
-      </w:r>
-      <w:proofErr w:type="gramEnd"/>
-      <w:r>
+      </w:pPr>
+    </w:p>
+    <w:p>
+      <w:pPr>
+        <w:rPr>
+          <w:lang w:val="en-US"/>
+        </w:rPr>
+      </w:pPr>
+      <w:r>
+        <w:rPr>
+          <w:lang w:val="en-US"/>
+        </w:rPr>
+        <w:t xml:space="preserve">The software will communicate over HTTP to request the pages local or remotely. </w:t>
+      </w:r>
+      <w:r>
+        <w:rPr>
+          <w:lang w:val="en-US"/>
+        </w:rPr>
+        <w:t>HTTP Post and get will also be used to place data on the servers</w:t>
+      </w:r>
+    </w:p>
+    <w:p>
+      <w:pPr>
+        <w:pStyle w:val="Heading1"/>
+        <w:rPr>
+          <w:lang w:val="en-US"/>
+        </w:rPr>
+      </w:pPr>
+      <w:bookmarkStart w:id="17" w:name="_Toc239778558"/>
+      <w:r>
+        <w:rPr>
+          <w:lang w:val="en-US"/>
+        </w:rPr>
+        <w:t>5 References:</w:t>
+      </w:r>
+      <w:bookmarkEnd w:id="17"/>
+    </w:p>
+    <w:p>
+      <w:pPr>
         <w:rPr>
           <w:i/>
           <w:lang w:val="en-US"/>
         </w:rPr>
-        <w:t xml:space="preserve"> communication via HTTP/HTTPS or FTP/SFTP. If the communication is through another software application do not include it here.</w:t>
-      </w:r>
-    </w:p>
-    <w:p>
-      <w:pPr>
-        <w:pStyle w:val="Heading1"/>
-        <w:rPr>
-          <w:lang w:val="en-US"/>
-        </w:rPr>
-      </w:pPr>
-      <w:bookmarkStart w:id="17" w:name="_Toc239738375"/>
-      <w:r>
-        <w:rPr>
-          <w:lang w:val="en-US"/>
-        </w:rPr>
-        <w:t>5 References:</w:t>
-      </w:r>
-      <w:bookmarkEnd w:id="17"/>
-    </w:p>
-    <w:p>
-      <w:pPr>
+      </w:pPr>
+      <w:r>
         <w:rPr>
           <w:i/>
           <w:lang w:val="en-US"/>
         </w:rPr>
-      </w:pPr>
-      <w:proofErr w:type="gramStart"/>
-      <w:r>
-        <w:rPr>
-          <w:i/>
-          <w:lang w:val="en-US"/>
-        </w:rPr>
-        <w:t>If you have got information from published sources, show where it came from.</w:t>
-      </w:r>
-      <w:proofErr w:type="gramEnd"/>
-      <w:r>
-        <w:rPr>
-          <w:i/>
-          <w:lang w:val="en-US"/>
-        </w:rPr>
-        <w:t xml:space="preserve"> Put a superscripted number after the place in the report where the information is used, and list the details of the reference here.</w:t>
+        <w:t>If you have got information from published sources, show where it came from. Put a superscripted number after the place in the report where the information is used, and list the details of the reference here.</w:t>
       </w:r>
     </w:p>
     <w:p>
@@ -4162,39 +4509,7 @@
           <w:i/>
           <w:lang w:val="en-US"/>
         </w:rPr>
-        <w:t xml:space="preserve">1. Hamlyn-Harris, J </w:t>
-      </w:r>
-      <w:proofErr w:type="gramStart"/>
-      <w:r>
-        <w:rPr>
-          <w:i/>
-          <w:lang w:val="en-US"/>
-        </w:rPr>
-        <w:t>H ,</w:t>
-      </w:r>
-      <w:proofErr w:type="gramEnd"/>
-      <w:r>
-        <w:rPr>
-          <w:i/>
-          <w:lang w:val="en-US"/>
-        </w:rPr>
-        <w:t xml:space="preserve"> “DEVELOPMENT OF A COMPARATIVE WEAR TEST FOR PVD COATED HELICAL ENDMILLS", Proc. "Materials Conservation, Materials Research Forum 1997, Centre for Advanced Materials Technology (CAMT), </w:t>
-      </w:r>
-      <w:proofErr w:type="spellStart"/>
-      <w:r>
-        <w:rPr>
-          <w:i/>
-          <w:lang w:val="en-US"/>
-        </w:rPr>
-        <w:t>Monash</w:t>
-      </w:r>
-      <w:proofErr w:type="spellEnd"/>
-      <w:r>
-        <w:rPr>
-          <w:i/>
-          <w:lang w:val="en-US"/>
-        </w:rPr>
-        <w:t xml:space="preserve"> University, Melbourne, 1997, pp. 49-52.</w:t>
+        <w:t>1. Hamlyn-Harris, J H , “DEVELOPMENT OF A COMPARATIVE WEAR TEST FOR PVD COATED HELICAL ENDMILLS", Proc. "Materials Conservation, Materials Research Forum 1997, Centre for Advanced Materials Technology (CAMT), Monash University, Melbourne, 1997, pp. 49-52.</w:t>
       </w:r>
     </w:p>
     <w:p>
@@ -4325,7 +4640,7 @@
         <w:rStyle w:val="PageNumber"/>
         <w:noProof/>
       </w:rPr>
-      <w:t>3</w:t>
+      <w:t>1</w:t>
     </w:r>
     <w:r>
       <w:rPr>
@@ -4341,43 +4656,11 @@
       <w:jc w:val="center"/>
     </w:pPr>
     <w:r>
-      <w:t xml:space="preserve">Daniel </w:t>
-    </w:r>
-    <w:proofErr w:type="spellStart"/>
-    <w:r>
-      <w:t>Corsaletti</w:t>
-    </w:r>
-    <w:proofErr w:type="spellEnd"/>
-    <w:r>
-      <w:t xml:space="preserve"> – Joshua Stopper – </w:t>
-    </w:r>
-    <w:proofErr w:type="spellStart"/>
-    <w:r>
-      <w:t>Shengwei</w:t>
-    </w:r>
-    <w:proofErr w:type="spellEnd"/>
-    <w:r>
-      <w:t xml:space="preserve"> Li</w:t>
+      <w:t>Daniel Corsaletti – Joshua Stopper – Shengwei Li</w:t>
     </w:r>
     <w:r>
       <w:br/>
-      <w:t xml:space="preserve">Minh </w:t>
-    </w:r>
-    <w:proofErr w:type="spellStart"/>
-    <w:r>
-      <w:t>Duc</w:t>
-    </w:r>
-    <w:proofErr w:type="spellEnd"/>
-    <w:r>
-      <w:t xml:space="preserve"> Nguyen – Tran </w:t>
-    </w:r>
-    <w:proofErr w:type="spellStart"/>
-    <w:r>
-      <w:t>Xuong</w:t>
-    </w:r>
-    <w:proofErr w:type="spellEnd"/>
-    <w:r>
-      <w:t xml:space="preserve"> Tran</w:t>
+      <w:t>Minh Duc Nguyen – Tran Xuong Tran</w:t>
     </w:r>
   </w:p>
 </w:ftr>
@@ -4661,7 +4944,7 @@
         <w:rFonts w:ascii="Cambria" w:eastAsiaTheme="minorEastAsia" w:hAnsi="Cambria" w:cstheme="minorBidi" w:hint="default"/>
       </w:rPr>
     </w:lvl>
-    <w:lvl w:ilvl="1" w:tplc="04090003" w:tentative="1">
+    <w:lvl w:ilvl="1" w:tplc="04090003">
       <w:start w:val="1"/>
       <w:numFmt w:val="bullet"/>
       <w:lvlText w:val="o"/>
@@ -4759,6 +5042,319 @@
     </w:lvl>
   </w:abstractNum>
   <w:abstractNum w:abstractNumId="3">
+    <w:nsid w:val="248B2B23"/>
+    <w:multiLevelType w:val="hybridMultilevel"/>
+    <w:tmpl w:val="19BA63E8"/>
+    <w:lvl w:ilvl="0" w:tplc="3C4A5EE4">
+      <w:numFmt w:val="bullet"/>
+      <w:lvlText w:val="-"/>
+      <w:lvlJc w:val="left"/>
+      <w:pPr>
+        <w:ind w:left="720" w:hanging="360"/>
+      </w:pPr>
+      <w:rPr>
+        <w:rFonts w:ascii="Calibri" w:eastAsiaTheme="minorEastAsia" w:hAnsi="Calibri" w:cs="Arial" w:hint="default"/>
+      </w:rPr>
+    </w:lvl>
+    <w:lvl w:ilvl="1" w:tplc="04090003" w:tentative="1">
+      <w:start w:val="1"/>
+      <w:numFmt w:val="bullet"/>
+      <w:lvlText w:val="o"/>
+      <w:lvlJc w:val="left"/>
+      <w:pPr>
+        <w:ind w:left="1440" w:hanging="360"/>
+      </w:pPr>
+      <w:rPr>
+        <w:rFonts w:ascii="Courier New" w:hAnsi="Courier New" w:hint="default"/>
+      </w:rPr>
+    </w:lvl>
+    <w:lvl w:ilvl="2" w:tplc="04090005" w:tentative="1">
+      <w:start w:val="1"/>
+      <w:numFmt w:val="bullet"/>
+      <w:lvlText w:val=""/>
+      <w:lvlJc w:val="left"/>
+      <w:pPr>
+        <w:ind w:left="2160" w:hanging="360"/>
+      </w:pPr>
+      <w:rPr>
+        <w:rFonts w:ascii="Wingdings" w:hAnsi="Wingdings" w:hint="default"/>
+      </w:rPr>
+    </w:lvl>
+    <w:lvl w:ilvl="3" w:tplc="04090001" w:tentative="1">
+      <w:start w:val="1"/>
+      <w:numFmt w:val="bullet"/>
+      <w:lvlText w:val=""/>
+      <w:lvlJc w:val="left"/>
+      <w:pPr>
+        <w:ind w:left="2880" w:hanging="360"/>
+      </w:pPr>
+      <w:rPr>
+        <w:rFonts w:ascii="Symbol" w:hAnsi="Symbol" w:hint="default"/>
+      </w:rPr>
+    </w:lvl>
+    <w:lvl w:ilvl="4" w:tplc="04090003" w:tentative="1">
+      <w:start w:val="1"/>
+      <w:numFmt w:val="bullet"/>
+      <w:lvlText w:val="o"/>
+      <w:lvlJc w:val="left"/>
+      <w:pPr>
+        <w:ind w:left="3600" w:hanging="360"/>
+      </w:pPr>
+      <w:rPr>
+        <w:rFonts w:ascii="Courier New" w:hAnsi="Courier New" w:hint="default"/>
+      </w:rPr>
+    </w:lvl>
+    <w:lvl w:ilvl="5" w:tplc="04090005" w:tentative="1">
+      <w:start w:val="1"/>
+      <w:numFmt w:val="bullet"/>
+      <w:lvlText w:val=""/>
+      <w:lvlJc w:val="left"/>
+      <w:pPr>
+        <w:ind w:left="4320" w:hanging="360"/>
+      </w:pPr>
+      <w:rPr>
+        <w:rFonts w:ascii="Wingdings" w:hAnsi="Wingdings" w:hint="default"/>
+      </w:rPr>
+    </w:lvl>
+    <w:lvl w:ilvl="6" w:tplc="04090001" w:tentative="1">
+      <w:start w:val="1"/>
+      <w:numFmt w:val="bullet"/>
+      <w:lvlText w:val=""/>
+      <w:lvlJc w:val="left"/>
+      <w:pPr>
+        <w:ind w:left="5040" w:hanging="360"/>
+      </w:pPr>
+      <w:rPr>
+        <w:rFonts w:ascii="Symbol" w:hAnsi="Symbol" w:hint="default"/>
+      </w:rPr>
+    </w:lvl>
+    <w:lvl w:ilvl="7" w:tplc="04090003" w:tentative="1">
+      <w:start w:val="1"/>
+      <w:numFmt w:val="bullet"/>
+      <w:lvlText w:val="o"/>
+      <w:lvlJc w:val="left"/>
+      <w:pPr>
+        <w:ind w:left="5760" w:hanging="360"/>
+      </w:pPr>
+      <w:rPr>
+        <w:rFonts w:ascii="Courier New" w:hAnsi="Courier New" w:hint="default"/>
+      </w:rPr>
+    </w:lvl>
+    <w:lvl w:ilvl="8" w:tplc="04090005" w:tentative="1">
+      <w:start w:val="1"/>
+      <w:numFmt w:val="bullet"/>
+      <w:lvlText w:val=""/>
+      <w:lvlJc w:val="left"/>
+      <w:pPr>
+        <w:ind w:left="6480" w:hanging="360"/>
+      </w:pPr>
+      <w:rPr>
+        <w:rFonts w:ascii="Wingdings" w:hAnsi="Wingdings" w:hint="default"/>
+      </w:rPr>
+    </w:lvl>
+  </w:abstractNum>
+  <w:abstractNum w:abstractNumId="4">
+    <w:nsid w:val="32BF1581"/>
+    <w:multiLevelType w:val="hybridMultilevel"/>
+    <w:tmpl w:val="4C7C9B02"/>
+    <w:lvl w:ilvl="0" w:tplc="3C4A5EE4">
+      <w:numFmt w:val="bullet"/>
+      <w:lvlText w:val="-"/>
+      <w:lvlJc w:val="left"/>
+      <w:pPr>
+        <w:ind w:left="720" w:hanging="360"/>
+      </w:pPr>
+      <w:rPr>
+        <w:rFonts w:ascii="Calibri" w:eastAsiaTheme="minorEastAsia" w:hAnsi="Calibri" w:cs="Arial" w:hint="default"/>
+      </w:rPr>
+    </w:lvl>
+    <w:lvl w:ilvl="1" w:tplc="04090003">
+      <w:start w:val="1"/>
+      <w:numFmt w:val="bullet"/>
+      <w:lvlText w:val="o"/>
+      <w:lvlJc w:val="left"/>
+      <w:pPr>
+        <w:ind w:left="1440" w:hanging="360"/>
+      </w:pPr>
+      <w:rPr>
+        <w:rFonts w:ascii="Courier New" w:hAnsi="Courier New" w:hint="default"/>
+      </w:rPr>
+    </w:lvl>
+    <w:lvl w:ilvl="2" w:tplc="04090005" w:tentative="1">
+      <w:start w:val="1"/>
+      <w:numFmt w:val="bullet"/>
+      <w:lvlText w:val=""/>
+      <w:lvlJc w:val="left"/>
+      <w:pPr>
+        <w:ind w:left="2160" w:hanging="360"/>
+      </w:pPr>
+      <w:rPr>
+        <w:rFonts w:ascii="Wingdings" w:hAnsi="Wingdings" w:hint="default"/>
+      </w:rPr>
+    </w:lvl>
+    <w:lvl w:ilvl="3" w:tplc="04090001" w:tentative="1">
+      <w:start w:val="1"/>
+      <w:numFmt w:val="bullet"/>
+      <w:lvlText w:val=""/>
+      <w:lvlJc w:val="left"/>
+      <w:pPr>
+        <w:ind w:left="2880" w:hanging="360"/>
+      </w:pPr>
+      <w:rPr>
+        <w:rFonts w:ascii="Symbol" w:hAnsi="Symbol" w:hint="default"/>
+      </w:rPr>
+    </w:lvl>
+    <w:lvl w:ilvl="4" w:tplc="04090003" w:tentative="1">
+      <w:start w:val="1"/>
+      <w:numFmt w:val="bullet"/>
+      <w:lvlText w:val="o"/>
+      <w:lvlJc w:val="left"/>
+      <w:pPr>
+        <w:ind w:left="3600" w:hanging="360"/>
+      </w:pPr>
+      <w:rPr>
+        <w:rFonts w:ascii="Courier New" w:hAnsi="Courier New" w:hint="default"/>
+      </w:rPr>
+    </w:lvl>
+    <w:lvl w:ilvl="5" w:tplc="04090005" w:tentative="1">
+      <w:start w:val="1"/>
+      <w:numFmt w:val="bullet"/>
+      <w:lvlText w:val=""/>
+      <w:lvlJc w:val="left"/>
+      <w:pPr>
+        <w:ind w:left="4320" w:hanging="360"/>
+      </w:pPr>
+      <w:rPr>
+        <w:rFonts w:ascii="Wingdings" w:hAnsi="Wingdings" w:hint="default"/>
+      </w:rPr>
+    </w:lvl>
+    <w:lvl w:ilvl="6" w:tplc="04090001" w:tentative="1">
+      <w:start w:val="1"/>
+      <w:numFmt w:val="bullet"/>
+      <w:lvlText w:val=""/>
+      <w:lvlJc w:val="left"/>
+      <w:pPr>
+        <w:ind w:left="5040" w:hanging="360"/>
+      </w:pPr>
+      <w:rPr>
+        <w:rFonts w:ascii="Symbol" w:hAnsi="Symbol" w:hint="default"/>
+      </w:rPr>
+    </w:lvl>
+    <w:lvl w:ilvl="7" w:tplc="04090003" w:tentative="1">
+      <w:start w:val="1"/>
+      <w:numFmt w:val="bullet"/>
+      <w:lvlText w:val="o"/>
+      <w:lvlJc w:val="left"/>
+      <w:pPr>
+        <w:ind w:left="5760" w:hanging="360"/>
+      </w:pPr>
+      <w:rPr>
+        <w:rFonts w:ascii="Courier New" w:hAnsi="Courier New" w:hint="default"/>
+      </w:rPr>
+    </w:lvl>
+    <w:lvl w:ilvl="8" w:tplc="04090005" w:tentative="1">
+      <w:start w:val="1"/>
+      <w:numFmt w:val="bullet"/>
+      <w:lvlText w:val=""/>
+      <w:lvlJc w:val="left"/>
+      <w:pPr>
+        <w:ind w:left="6480" w:hanging="360"/>
+      </w:pPr>
+      <w:rPr>
+        <w:rFonts w:ascii="Wingdings" w:hAnsi="Wingdings" w:hint="default"/>
+      </w:rPr>
+    </w:lvl>
+  </w:abstractNum>
+  <w:abstractNum w:abstractNumId="5">
+    <w:nsid w:val="425740CE"/>
+    <w:multiLevelType w:val="hybridMultilevel"/>
+    <w:tmpl w:val="9DC412B0"/>
+    <w:lvl w:ilvl="0" w:tplc="04090001">
+      <w:start w:val="1"/>
+      <w:numFmt w:val="bullet"/>
+      <w:lvlText w:val=""/>
+      <w:lvlJc w:val="left"/>
+      <w:pPr>
+        <w:ind w:left="720" w:hanging="360"/>
+      </w:pPr>
+      <w:rPr>
+        <w:rFonts w:ascii="Symbol" w:hAnsi="Symbol" w:hint="default"/>
+      </w:rPr>
+    </w:lvl>
+    <w:lvl w:ilvl="1" w:tplc="04090019" w:tentative="1">
+      <w:start w:val="1"/>
+      <w:numFmt w:val="lowerLetter"/>
+      <w:lvlText w:val="%2."/>
+      <w:lvlJc w:val="left"/>
+      <w:pPr>
+        <w:ind w:left="1440" w:hanging="360"/>
+      </w:pPr>
+    </w:lvl>
+    <w:lvl w:ilvl="2" w:tplc="0409001B" w:tentative="1">
+      <w:start w:val="1"/>
+      <w:numFmt w:val="lowerRoman"/>
+      <w:lvlText w:val="%3."/>
+      <w:lvlJc w:val="right"/>
+      <w:pPr>
+        <w:ind w:left="2160" w:hanging="180"/>
+      </w:pPr>
+    </w:lvl>
+    <w:lvl w:ilvl="3" w:tplc="0409000F" w:tentative="1">
+      <w:start w:val="1"/>
+      <w:numFmt w:val="decimal"/>
+      <w:lvlText w:val="%4."/>
+      <w:lvlJc w:val="left"/>
+      <w:pPr>
+        <w:ind w:left="2880" w:hanging="360"/>
+      </w:pPr>
+    </w:lvl>
+    <w:lvl w:ilvl="4" w:tplc="04090019" w:tentative="1">
+      <w:start w:val="1"/>
+      <w:numFmt w:val="lowerLetter"/>
+      <w:lvlText w:val="%5."/>
+      <w:lvlJc w:val="left"/>
+      <w:pPr>
+        <w:ind w:left="3600" w:hanging="360"/>
+      </w:pPr>
+    </w:lvl>
+    <w:lvl w:ilvl="5" w:tplc="0409001B" w:tentative="1">
+      <w:start w:val="1"/>
+      <w:numFmt w:val="lowerRoman"/>
+      <w:lvlText w:val="%6."/>
+      <w:lvlJc w:val="right"/>
+      <w:pPr>
+        <w:ind w:left="4320" w:hanging="180"/>
+      </w:pPr>
+    </w:lvl>
+    <w:lvl w:ilvl="6" w:tplc="0409000F" w:tentative="1">
+      <w:start w:val="1"/>
+      <w:numFmt w:val="decimal"/>
+      <w:lvlText w:val="%7."/>
+      <w:lvlJc w:val="left"/>
+      <w:pPr>
+        <w:ind w:left="5040" w:hanging="360"/>
+      </w:pPr>
+    </w:lvl>
+    <w:lvl w:ilvl="7" w:tplc="04090019" w:tentative="1">
+      <w:start w:val="1"/>
+      <w:numFmt w:val="lowerLetter"/>
+      <w:lvlText w:val="%8."/>
+      <w:lvlJc w:val="left"/>
+      <w:pPr>
+        <w:ind w:left="5760" w:hanging="360"/>
+      </w:pPr>
+    </w:lvl>
+    <w:lvl w:ilvl="8" w:tplc="0409001B" w:tentative="1">
+      <w:start w:val="1"/>
+      <w:numFmt w:val="lowerRoman"/>
+      <w:lvlText w:val="%9."/>
+      <w:lvlJc w:val="right"/>
+      <w:pPr>
+        <w:ind w:left="6480" w:hanging="180"/>
+      </w:pPr>
+    </w:lvl>
+  </w:abstractNum>
+  <w:abstractNum w:abstractNumId="6">
     <w:nsid w:val="44524724"/>
     <w:multiLevelType w:val="hybridMultilevel"/>
     <w:tmpl w:val="CBEEF3C2"/>
@@ -4870,7 +5466,7 @@
       </w:rPr>
     </w:lvl>
   </w:abstractNum>
-  <w:abstractNum w:abstractNumId="4">
+  <w:abstractNum w:abstractNumId="7">
     <w:nsid w:val="51FC692F"/>
     <w:multiLevelType w:val="multilevel"/>
     <w:tmpl w:val="57AE3850"/>
@@ -4983,11 +5579,297 @@
       </w:rPr>
     </w:lvl>
   </w:abstractNum>
+  <w:abstractNum w:abstractNumId="8">
+    <w:nsid w:val="60DA4B5F"/>
+    <w:multiLevelType w:val="hybridMultilevel"/>
+    <w:tmpl w:val="6C289D8A"/>
+    <w:lvl w:ilvl="0" w:tplc="3C4A5EE4">
+      <w:numFmt w:val="bullet"/>
+      <w:lvlText w:val="-"/>
+      <w:lvlJc w:val="left"/>
+      <w:pPr>
+        <w:ind w:left="720" w:hanging="360"/>
+      </w:pPr>
+      <w:rPr>
+        <w:rFonts w:ascii="Calibri" w:eastAsiaTheme="minorEastAsia" w:hAnsi="Calibri" w:cs="Arial" w:hint="default"/>
+      </w:rPr>
+    </w:lvl>
+    <w:lvl w:ilvl="1" w:tplc="04090019" w:tentative="1">
+      <w:start w:val="1"/>
+      <w:numFmt w:val="lowerLetter"/>
+      <w:lvlText w:val="%2."/>
+      <w:lvlJc w:val="left"/>
+      <w:pPr>
+        <w:ind w:left="1440" w:hanging="360"/>
+      </w:pPr>
+    </w:lvl>
+    <w:lvl w:ilvl="2" w:tplc="0409001B" w:tentative="1">
+      <w:start w:val="1"/>
+      <w:numFmt w:val="lowerRoman"/>
+      <w:lvlText w:val="%3."/>
+      <w:lvlJc w:val="right"/>
+      <w:pPr>
+        <w:ind w:left="2160" w:hanging="180"/>
+      </w:pPr>
+    </w:lvl>
+    <w:lvl w:ilvl="3" w:tplc="0409000F" w:tentative="1">
+      <w:start w:val="1"/>
+      <w:numFmt w:val="decimal"/>
+      <w:lvlText w:val="%4."/>
+      <w:lvlJc w:val="left"/>
+      <w:pPr>
+        <w:ind w:left="2880" w:hanging="360"/>
+      </w:pPr>
+    </w:lvl>
+    <w:lvl w:ilvl="4" w:tplc="04090019" w:tentative="1">
+      <w:start w:val="1"/>
+      <w:numFmt w:val="lowerLetter"/>
+      <w:lvlText w:val="%5."/>
+      <w:lvlJc w:val="left"/>
+      <w:pPr>
+        <w:ind w:left="3600" w:hanging="360"/>
+      </w:pPr>
+    </w:lvl>
+    <w:lvl w:ilvl="5" w:tplc="0409001B" w:tentative="1">
+      <w:start w:val="1"/>
+      <w:numFmt w:val="lowerRoman"/>
+      <w:lvlText w:val="%6."/>
+      <w:lvlJc w:val="right"/>
+      <w:pPr>
+        <w:ind w:left="4320" w:hanging="180"/>
+      </w:pPr>
+    </w:lvl>
+    <w:lvl w:ilvl="6" w:tplc="0409000F" w:tentative="1">
+      <w:start w:val="1"/>
+      <w:numFmt w:val="decimal"/>
+      <w:lvlText w:val="%7."/>
+      <w:lvlJc w:val="left"/>
+      <w:pPr>
+        <w:ind w:left="5040" w:hanging="360"/>
+      </w:pPr>
+    </w:lvl>
+    <w:lvl w:ilvl="7" w:tplc="04090019" w:tentative="1">
+      <w:start w:val="1"/>
+      <w:numFmt w:val="lowerLetter"/>
+      <w:lvlText w:val="%8."/>
+      <w:lvlJc w:val="left"/>
+      <w:pPr>
+        <w:ind w:left="5760" w:hanging="360"/>
+      </w:pPr>
+    </w:lvl>
+    <w:lvl w:ilvl="8" w:tplc="0409001B" w:tentative="1">
+      <w:start w:val="1"/>
+      <w:numFmt w:val="lowerRoman"/>
+      <w:lvlText w:val="%9."/>
+      <w:lvlJc w:val="right"/>
+      <w:pPr>
+        <w:ind w:left="6480" w:hanging="180"/>
+      </w:pPr>
+    </w:lvl>
+  </w:abstractNum>
+  <w:abstractNum w:abstractNumId="9">
+    <w:nsid w:val="64D62008"/>
+    <w:multiLevelType w:val="hybridMultilevel"/>
+    <w:tmpl w:val="FDB22750"/>
+    <w:lvl w:ilvl="0" w:tplc="0409000F">
+      <w:start w:val="1"/>
+      <w:numFmt w:val="decimal"/>
+      <w:lvlText w:val="%1."/>
+      <w:lvlJc w:val="left"/>
+      <w:pPr>
+        <w:ind w:left="720" w:hanging="360"/>
+      </w:pPr>
+    </w:lvl>
+    <w:lvl w:ilvl="1" w:tplc="04090019" w:tentative="1">
+      <w:start w:val="1"/>
+      <w:numFmt w:val="lowerLetter"/>
+      <w:lvlText w:val="%2."/>
+      <w:lvlJc w:val="left"/>
+      <w:pPr>
+        <w:ind w:left="1440" w:hanging="360"/>
+      </w:pPr>
+    </w:lvl>
+    <w:lvl w:ilvl="2" w:tplc="0409001B" w:tentative="1">
+      <w:start w:val="1"/>
+      <w:numFmt w:val="lowerRoman"/>
+      <w:lvlText w:val="%3."/>
+      <w:lvlJc w:val="right"/>
+      <w:pPr>
+        <w:ind w:left="2160" w:hanging="180"/>
+      </w:pPr>
+    </w:lvl>
+    <w:lvl w:ilvl="3" w:tplc="0409000F" w:tentative="1">
+      <w:start w:val="1"/>
+      <w:numFmt w:val="decimal"/>
+      <w:lvlText w:val="%4."/>
+      <w:lvlJc w:val="left"/>
+      <w:pPr>
+        <w:ind w:left="2880" w:hanging="360"/>
+      </w:pPr>
+    </w:lvl>
+    <w:lvl w:ilvl="4" w:tplc="04090019" w:tentative="1">
+      <w:start w:val="1"/>
+      <w:numFmt w:val="lowerLetter"/>
+      <w:lvlText w:val="%5."/>
+      <w:lvlJc w:val="left"/>
+      <w:pPr>
+        <w:ind w:left="3600" w:hanging="360"/>
+      </w:pPr>
+    </w:lvl>
+    <w:lvl w:ilvl="5" w:tplc="0409001B" w:tentative="1">
+      <w:start w:val="1"/>
+      <w:numFmt w:val="lowerRoman"/>
+      <w:lvlText w:val="%6."/>
+      <w:lvlJc w:val="right"/>
+      <w:pPr>
+        <w:ind w:left="4320" w:hanging="180"/>
+      </w:pPr>
+    </w:lvl>
+    <w:lvl w:ilvl="6" w:tplc="0409000F" w:tentative="1">
+      <w:start w:val="1"/>
+      <w:numFmt w:val="decimal"/>
+      <w:lvlText w:val="%7."/>
+      <w:lvlJc w:val="left"/>
+      <w:pPr>
+        <w:ind w:left="5040" w:hanging="360"/>
+      </w:pPr>
+    </w:lvl>
+    <w:lvl w:ilvl="7" w:tplc="04090019" w:tentative="1">
+      <w:start w:val="1"/>
+      <w:numFmt w:val="lowerLetter"/>
+      <w:lvlText w:val="%8."/>
+      <w:lvlJc w:val="left"/>
+      <w:pPr>
+        <w:ind w:left="5760" w:hanging="360"/>
+      </w:pPr>
+    </w:lvl>
+    <w:lvl w:ilvl="8" w:tplc="0409001B" w:tentative="1">
+      <w:start w:val="1"/>
+      <w:numFmt w:val="lowerRoman"/>
+      <w:lvlText w:val="%9."/>
+      <w:lvlJc w:val="right"/>
+      <w:pPr>
+        <w:ind w:left="6480" w:hanging="180"/>
+      </w:pPr>
+    </w:lvl>
+  </w:abstractNum>
+  <w:abstractNum w:abstractNumId="10">
+    <w:nsid w:val="742C1E30"/>
+    <w:multiLevelType w:val="hybridMultilevel"/>
+    <w:tmpl w:val="CA222E72"/>
+    <w:lvl w:ilvl="0" w:tplc="3C4A5EE4">
+      <w:numFmt w:val="bullet"/>
+      <w:lvlText w:val="-"/>
+      <w:lvlJc w:val="left"/>
+      <w:pPr>
+        <w:ind w:left="720" w:hanging="360"/>
+      </w:pPr>
+      <w:rPr>
+        <w:rFonts w:ascii="Calibri" w:eastAsiaTheme="minorEastAsia" w:hAnsi="Calibri" w:cs="Arial" w:hint="default"/>
+      </w:rPr>
+    </w:lvl>
+    <w:lvl w:ilvl="1" w:tplc="04090003" w:tentative="1">
+      <w:start w:val="1"/>
+      <w:numFmt w:val="bullet"/>
+      <w:lvlText w:val="o"/>
+      <w:lvlJc w:val="left"/>
+      <w:pPr>
+        <w:ind w:left="1440" w:hanging="360"/>
+      </w:pPr>
+      <w:rPr>
+        <w:rFonts w:ascii="Courier New" w:hAnsi="Courier New" w:hint="default"/>
+      </w:rPr>
+    </w:lvl>
+    <w:lvl w:ilvl="2" w:tplc="04090005" w:tentative="1">
+      <w:start w:val="1"/>
+      <w:numFmt w:val="bullet"/>
+      <w:lvlText w:val=""/>
+      <w:lvlJc w:val="left"/>
+      <w:pPr>
+        <w:ind w:left="2160" w:hanging="360"/>
+      </w:pPr>
+      <w:rPr>
+        <w:rFonts w:ascii="Wingdings" w:hAnsi="Wingdings" w:hint="default"/>
+      </w:rPr>
+    </w:lvl>
+    <w:lvl w:ilvl="3" w:tplc="04090001" w:tentative="1">
+      <w:start w:val="1"/>
+      <w:numFmt w:val="bullet"/>
+      <w:lvlText w:val=""/>
+      <w:lvlJc w:val="left"/>
+      <w:pPr>
+        <w:ind w:left="2880" w:hanging="360"/>
+      </w:pPr>
+      <w:rPr>
+        <w:rFonts w:ascii="Symbol" w:hAnsi="Symbol" w:hint="default"/>
+      </w:rPr>
+    </w:lvl>
+    <w:lvl w:ilvl="4" w:tplc="04090003" w:tentative="1">
+      <w:start w:val="1"/>
+      <w:numFmt w:val="bullet"/>
+      <w:lvlText w:val="o"/>
+      <w:lvlJc w:val="left"/>
+      <w:pPr>
+        <w:ind w:left="3600" w:hanging="360"/>
+      </w:pPr>
+      <w:rPr>
+        <w:rFonts w:ascii="Courier New" w:hAnsi="Courier New" w:hint="default"/>
+      </w:rPr>
+    </w:lvl>
+    <w:lvl w:ilvl="5" w:tplc="04090005" w:tentative="1">
+      <w:start w:val="1"/>
+      <w:numFmt w:val="bullet"/>
+      <w:lvlText w:val=""/>
+      <w:lvlJc w:val="left"/>
+      <w:pPr>
+        <w:ind w:left="4320" w:hanging="360"/>
+      </w:pPr>
+      <w:rPr>
+        <w:rFonts w:ascii="Wingdings" w:hAnsi="Wingdings" w:hint="default"/>
+      </w:rPr>
+    </w:lvl>
+    <w:lvl w:ilvl="6" w:tplc="04090001" w:tentative="1">
+      <w:start w:val="1"/>
+      <w:numFmt w:val="bullet"/>
+      <w:lvlText w:val=""/>
+      <w:lvlJc w:val="left"/>
+      <w:pPr>
+        <w:ind w:left="5040" w:hanging="360"/>
+      </w:pPr>
+      <w:rPr>
+        <w:rFonts w:ascii="Symbol" w:hAnsi="Symbol" w:hint="default"/>
+      </w:rPr>
+    </w:lvl>
+    <w:lvl w:ilvl="7" w:tplc="04090003" w:tentative="1">
+      <w:start w:val="1"/>
+      <w:numFmt w:val="bullet"/>
+      <w:lvlText w:val="o"/>
+      <w:lvlJc w:val="left"/>
+      <w:pPr>
+        <w:ind w:left="5760" w:hanging="360"/>
+      </w:pPr>
+      <w:rPr>
+        <w:rFonts w:ascii="Courier New" w:hAnsi="Courier New" w:hint="default"/>
+      </w:rPr>
+    </w:lvl>
+    <w:lvl w:ilvl="8" w:tplc="04090005" w:tentative="1">
+      <w:start w:val="1"/>
+      <w:numFmt w:val="bullet"/>
+      <w:lvlText w:val=""/>
+      <w:lvlJc w:val="left"/>
+      <w:pPr>
+        <w:ind w:left="6480" w:hanging="360"/>
+      </w:pPr>
+      <w:rPr>
+        <w:rFonts w:ascii="Wingdings" w:hAnsi="Wingdings" w:hint="default"/>
+      </w:rPr>
+    </w:lvl>
+  </w:abstractNum>
   <w:num w:numId="1">
-    <w:abstractNumId w:val="4"/>
+    <w:abstractNumId w:val="7"/>
   </w:num>
   <w:num w:numId="2">
-    <w:abstractNumId w:val="3"/>
+    <w:abstractNumId w:val="6"/>
   </w:num>
   <w:num w:numId="3">
     <w:abstractNumId w:val="1"/>
@@ -4997,6 +5879,24 @@
   </w:num>
   <w:num w:numId="5">
     <w:abstractNumId w:val="0"/>
+  </w:num>
+  <w:num w:numId="6">
+    <w:abstractNumId w:val="9"/>
+  </w:num>
+  <w:num w:numId="7">
+    <w:abstractNumId w:val="5"/>
+  </w:num>
+  <w:num w:numId="8">
+    <w:abstractNumId w:val="8"/>
+  </w:num>
+  <w:num w:numId="9">
+    <w:abstractNumId w:val="3"/>
+  </w:num>
+  <w:num w:numId="10">
+    <w:abstractNumId w:val="10"/>
+  </w:num>
+  <w:num w:numId="11">
+    <w:abstractNumId w:val="4"/>
   </w:num>
 </w:numbering>
 </file>
@@ -6468,7 +7368,7 @@
 </file>
 
 <file path=customXml/itemProps1.xml><?xml version="1.0" encoding="utf-8"?>
-<ds:datastoreItem xmlns:ds="http://schemas.openxmlformats.org/officeDocument/2006/customXml" ds:itemID="{286B351E-A292-6843-B253-84B5305046D6}">
+<ds:datastoreItem xmlns:ds="http://schemas.openxmlformats.org/officeDocument/2006/customXml" ds:itemID="{A3EECE16-6812-B14B-8653-3D0931A1F29A}">
   <ds:schemaRefs>
     <ds:schemaRef ds:uri="http://schemas.openxmlformats.org/officeDocument/2006/bibliography"/>
   </ds:schemaRefs>

</xml_diff>